<commit_message>
Se actualiza el documento de casos de uso 2
</commit_message>
<xml_diff>
--- a/Desarrollo/GoShop/Documentos/GS-CU-02.docx
+++ b/Desarrollo/GoShop/Documentos/GS-CU-02.docx
@@ -20,7 +20,7 @@
           <w:szCs w:val="48"/>
           <w:rtl w:val="0"/>
         </w:rPr>
-        <w:t xml:space="preserve">DOCUMENTO DE CASOS DE USO</w:t>
+        <w:t xml:space="preserve">DOCUMENTO DE CASOS DE USO 2</w:t>
       </w:r>
     </w:p>
     <w:p>
@@ -169,7 +169,7 @@
           <w:szCs w:val="36"/>
           <w:rtl w:val="0"/>
         </w:rPr>
-        <w:t xml:space="preserve">Versión 1.0</w:t>
+        <w:t xml:space="preserve">Versión 1.1</w:t>
       </w:r>
     </w:p>
     <w:p>
@@ -350,7 +350,7 @@
           <w:szCs w:val="36"/>
           <w:rtl w:val="0"/>
         </w:rPr>
-        <w:t xml:space="preserve">Lima, abril 2023.</w:t>
+        <w:t xml:space="preserve">Lima, junio del 2023.</w:t>
       </w:r>
     </w:p>
     <w:p>
@@ -506,6 +506,1046 @@
     <w:p>
       <w:pPr>
         <w:rPr/>
+      </w:pPr>
+      <w:r>
+        <w:rPr>
+          <w:rtl w:val="0"/>
+        </w:rPr>
+      </w:r>
+    </w:p>
+    <w:p>
+      <w:pPr>
+        <w:jc w:val="left"/>
+        <w:rPr>
+          <w:rFonts w:ascii="Times New Roman" w:cs="Times New Roman" w:eastAsia="Times New Roman" w:hAnsi="Times New Roman"/>
+          <w:b w:val="1"/>
+          <w:sz w:val="24"/>
+          <w:szCs w:val="24"/>
+        </w:rPr>
+      </w:pPr>
+      <w:r>
+        <w:rPr>
+          <w:rtl w:val="0"/>
+        </w:rPr>
+      </w:r>
+    </w:p>
+    <w:p>
+      <w:pPr>
+        <w:jc w:val="center"/>
+        <w:rPr>
+          <w:rFonts w:ascii="Times New Roman" w:cs="Times New Roman" w:eastAsia="Times New Roman" w:hAnsi="Times New Roman"/>
+          <w:b w:val="1"/>
+          <w:sz w:val="30"/>
+          <w:szCs w:val="30"/>
+        </w:rPr>
+      </w:pPr>
+      <w:r>
+        <w:rPr>
+          <w:rFonts w:ascii="Times New Roman" w:cs="Times New Roman" w:eastAsia="Times New Roman" w:hAnsi="Times New Roman"/>
+          <w:b w:val="1"/>
+          <w:sz w:val="30"/>
+          <w:szCs w:val="30"/>
+          <w:rtl w:val="0"/>
+        </w:rPr>
+        <w:t xml:space="preserve">Historial de revisiones</w:t>
+      </w:r>
+    </w:p>
+    <w:p>
+      <w:pPr>
+        <w:jc w:val="center"/>
+        <w:rPr>
+          <w:rFonts w:ascii="Times New Roman" w:cs="Times New Roman" w:eastAsia="Times New Roman" w:hAnsi="Times New Roman"/>
+          <w:b w:val="1"/>
+          <w:sz w:val="30"/>
+          <w:szCs w:val="30"/>
+        </w:rPr>
+      </w:pPr>
+      <w:r>
+        <w:rPr>
+          <w:rtl w:val="0"/>
+        </w:rPr>
+      </w:r>
+    </w:p>
+    <w:tbl>
+      <w:tblPr>
+        <w:tblStyle w:val="Table1"/>
+        <w:tblW w:w="10230.0" w:type="dxa"/>
+        <w:jc w:val="center"/>
+        <w:tblBorders>
+          <w:top w:color="000000" w:space="0" w:sz="8" w:val="single"/>
+          <w:left w:color="000000" w:space="0" w:sz="8" w:val="single"/>
+          <w:bottom w:color="000000" w:space="0" w:sz="8" w:val="single"/>
+          <w:right w:color="000000" w:space="0" w:sz="8" w:val="single"/>
+          <w:insideH w:color="000000" w:space="0" w:sz="8" w:val="single"/>
+          <w:insideV w:color="000000" w:space="0" w:sz="8" w:val="single"/>
+        </w:tblBorders>
+        <w:tblLayout w:type="fixed"/>
+        <w:tblLook w:val="0600"/>
+      </w:tblPr>
+      <w:tblGrid>
+        <w:gridCol w:w="1635"/>
+        <w:gridCol w:w="1515"/>
+        <w:gridCol w:w="4455"/>
+        <w:gridCol w:w="2625"/>
+        <w:tblGridChange w:id="0">
+          <w:tblGrid>
+            <w:gridCol w:w="1635"/>
+            <w:gridCol w:w="1515"/>
+            <w:gridCol w:w="4455"/>
+            <w:gridCol w:w="2625"/>
+          </w:tblGrid>
+        </w:tblGridChange>
+      </w:tblGrid>
+      <w:tr>
+        <w:trPr>
+          <w:cantSplit w:val="0"/>
+          <w:tblHeader w:val="0"/>
+        </w:trPr>
+        <w:tc>
+          <w:tcPr>
+            <w:shd w:fill="auto" w:val="clear"/>
+            <w:tcMar>
+              <w:top w:w="100.0" w:type="dxa"/>
+              <w:left w:w="100.0" w:type="dxa"/>
+              <w:bottom w:w="100.0" w:type="dxa"/>
+              <w:right w:w="100.0" w:type="dxa"/>
+            </w:tcMar>
+            <w:vAlign w:val="top"/>
+          </w:tcPr>
+          <w:p>
+            <w:pPr>
+              <w:widowControl w:val="0"/>
+              <w:spacing w:line="240" w:lineRule="auto"/>
+              <w:jc w:val="center"/>
+              <w:rPr>
+                <w:rFonts w:ascii="Times New Roman" w:cs="Times New Roman" w:eastAsia="Times New Roman" w:hAnsi="Times New Roman"/>
+                <w:b w:val="1"/>
+                <w:sz w:val="30"/>
+                <w:szCs w:val="30"/>
+              </w:rPr>
+            </w:pPr>
+            <w:r>
+              <w:rPr>
+                <w:rFonts w:ascii="Times New Roman" w:cs="Times New Roman" w:eastAsia="Times New Roman" w:hAnsi="Times New Roman"/>
+                <w:b w:val="1"/>
+                <w:sz w:val="30"/>
+                <w:szCs w:val="30"/>
+                <w:rtl w:val="0"/>
+              </w:rPr>
+              <w:t xml:space="preserve">Fecha</w:t>
+            </w:r>
+          </w:p>
+        </w:tc>
+        <w:tc>
+          <w:tcPr>
+            <w:shd w:fill="auto" w:val="clear"/>
+            <w:tcMar>
+              <w:top w:w="100.0" w:type="dxa"/>
+              <w:left w:w="100.0" w:type="dxa"/>
+              <w:bottom w:w="100.0" w:type="dxa"/>
+              <w:right w:w="100.0" w:type="dxa"/>
+            </w:tcMar>
+            <w:vAlign w:val="top"/>
+          </w:tcPr>
+          <w:p>
+            <w:pPr>
+              <w:widowControl w:val="0"/>
+              <w:spacing w:line="240" w:lineRule="auto"/>
+              <w:jc w:val="center"/>
+              <w:rPr>
+                <w:rFonts w:ascii="Times New Roman" w:cs="Times New Roman" w:eastAsia="Times New Roman" w:hAnsi="Times New Roman"/>
+                <w:b w:val="1"/>
+                <w:sz w:val="30"/>
+                <w:szCs w:val="30"/>
+              </w:rPr>
+            </w:pPr>
+            <w:r>
+              <w:rPr>
+                <w:rFonts w:ascii="Times New Roman" w:cs="Times New Roman" w:eastAsia="Times New Roman" w:hAnsi="Times New Roman"/>
+                <w:b w:val="1"/>
+                <w:sz w:val="30"/>
+                <w:szCs w:val="30"/>
+                <w:rtl w:val="0"/>
+              </w:rPr>
+              <w:t xml:space="preserve">Revisión</w:t>
+            </w:r>
+          </w:p>
+        </w:tc>
+        <w:tc>
+          <w:tcPr>
+            <w:shd w:fill="auto" w:val="clear"/>
+            <w:tcMar>
+              <w:top w:w="100.0" w:type="dxa"/>
+              <w:left w:w="100.0" w:type="dxa"/>
+              <w:bottom w:w="100.0" w:type="dxa"/>
+              <w:right w:w="100.0" w:type="dxa"/>
+            </w:tcMar>
+            <w:vAlign w:val="top"/>
+          </w:tcPr>
+          <w:p>
+            <w:pPr>
+              <w:widowControl w:val="0"/>
+              <w:spacing w:line="240" w:lineRule="auto"/>
+              <w:jc w:val="center"/>
+              <w:rPr>
+                <w:rFonts w:ascii="Times New Roman" w:cs="Times New Roman" w:eastAsia="Times New Roman" w:hAnsi="Times New Roman"/>
+                <w:b w:val="1"/>
+                <w:sz w:val="30"/>
+                <w:szCs w:val="30"/>
+              </w:rPr>
+            </w:pPr>
+            <w:r>
+              <w:rPr>
+                <w:rFonts w:ascii="Times New Roman" w:cs="Times New Roman" w:eastAsia="Times New Roman" w:hAnsi="Times New Roman"/>
+                <w:b w:val="1"/>
+                <w:sz w:val="30"/>
+                <w:szCs w:val="30"/>
+                <w:rtl w:val="0"/>
+              </w:rPr>
+              <w:t xml:space="preserve">Descripción</w:t>
+            </w:r>
+          </w:p>
+        </w:tc>
+        <w:tc>
+          <w:tcPr>
+            <w:shd w:fill="auto" w:val="clear"/>
+            <w:tcMar>
+              <w:top w:w="100.0" w:type="dxa"/>
+              <w:left w:w="100.0" w:type="dxa"/>
+              <w:bottom w:w="100.0" w:type="dxa"/>
+              <w:right w:w="100.0" w:type="dxa"/>
+            </w:tcMar>
+            <w:vAlign w:val="top"/>
+          </w:tcPr>
+          <w:p>
+            <w:pPr>
+              <w:widowControl w:val="0"/>
+              <w:spacing w:line="240" w:lineRule="auto"/>
+              <w:jc w:val="center"/>
+              <w:rPr>
+                <w:rFonts w:ascii="Times New Roman" w:cs="Times New Roman" w:eastAsia="Times New Roman" w:hAnsi="Times New Roman"/>
+                <w:b w:val="1"/>
+                <w:sz w:val="30"/>
+                <w:szCs w:val="30"/>
+              </w:rPr>
+            </w:pPr>
+            <w:r>
+              <w:rPr>
+                <w:rFonts w:ascii="Times New Roman" w:cs="Times New Roman" w:eastAsia="Times New Roman" w:hAnsi="Times New Roman"/>
+                <w:b w:val="1"/>
+                <w:sz w:val="30"/>
+                <w:szCs w:val="30"/>
+                <w:rtl w:val="0"/>
+              </w:rPr>
+              <w:t xml:space="preserve">Autor</w:t>
+            </w:r>
+          </w:p>
+        </w:tc>
+      </w:tr>
+      <w:tr>
+        <w:trPr>
+          <w:cantSplit w:val="0"/>
+          <w:tblHeader w:val="0"/>
+        </w:trPr>
+        <w:tc>
+          <w:tcPr>
+            <w:shd w:fill="auto" w:val="clear"/>
+            <w:tcMar>
+              <w:top w:w="100.0" w:type="dxa"/>
+              <w:left w:w="100.0" w:type="dxa"/>
+              <w:bottom w:w="100.0" w:type="dxa"/>
+              <w:right w:w="100.0" w:type="dxa"/>
+            </w:tcMar>
+            <w:vAlign w:val="top"/>
+          </w:tcPr>
+          <w:p>
+            <w:pPr>
+              <w:widowControl w:val="0"/>
+              <w:spacing w:line="240" w:lineRule="auto"/>
+              <w:jc w:val="center"/>
+              <w:rPr>
+                <w:rFonts w:ascii="Times New Roman" w:cs="Times New Roman" w:eastAsia="Times New Roman" w:hAnsi="Times New Roman"/>
+                <w:sz w:val="30"/>
+                <w:szCs w:val="30"/>
+              </w:rPr>
+            </w:pPr>
+            <w:r>
+              <w:rPr>
+                <w:rFonts w:ascii="Times New Roman" w:cs="Times New Roman" w:eastAsia="Times New Roman" w:hAnsi="Times New Roman"/>
+                <w:sz w:val="30"/>
+                <w:szCs w:val="30"/>
+                <w:rtl w:val="0"/>
+              </w:rPr>
+              <w:t xml:space="preserve">10/05/2023</w:t>
+            </w:r>
+          </w:p>
+        </w:tc>
+        <w:tc>
+          <w:tcPr>
+            <w:shd w:fill="auto" w:val="clear"/>
+            <w:tcMar>
+              <w:top w:w="100.0" w:type="dxa"/>
+              <w:left w:w="100.0" w:type="dxa"/>
+              <w:bottom w:w="100.0" w:type="dxa"/>
+              <w:right w:w="100.0" w:type="dxa"/>
+            </w:tcMar>
+            <w:vAlign w:val="top"/>
+          </w:tcPr>
+          <w:p>
+            <w:pPr>
+              <w:widowControl w:val="0"/>
+              <w:spacing w:line="240" w:lineRule="auto"/>
+              <w:jc w:val="center"/>
+              <w:rPr>
+                <w:rFonts w:ascii="Times New Roman" w:cs="Times New Roman" w:eastAsia="Times New Roman" w:hAnsi="Times New Roman"/>
+                <w:sz w:val="30"/>
+                <w:szCs w:val="30"/>
+              </w:rPr>
+            </w:pPr>
+            <w:r>
+              <w:rPr>
+                <w:rFonts w:ascii="Times New Roman" w:cs="Times New Roman" w:eastAsia="Times New Roman" w:hAnsi="Times New Roman"/>
+                <w:sz w:val="30"/>
+                <w:szCs w:val="30"/>
+                <w:rtl w:val="0"/>
+              </w:rPr>
+              <w:t xml:space="preserve">1.0</w:t>
+            </w:r>
+          </w:p>
+        </w:tc>
+        <w:tc>
+          <w:tcPr>
+            <w:shd w:fill="auto" w:val="clear"/>
+            <w:tcMar>
+              <w:top w:w="100.0" w:type="dxa"/>
+              <w:left w:w="100.0" w:type="dxa"/>
+              <w:bottom w:w="100.0" w:type="dxa"/>
+              <w:right w:w="100.0" w:type="dxa"/>
+            </w:tcMar>
+            <w:vAlign w:val="top"/>
+          </w:tcPr>
+          <w:p>
+            <w:pPr>
+              <w:widowControl w:val="0"/>
+              <w:spacing w:line="240" w:lineRule="auto"/>
+              <w:jc w:val="center"/>
+              <w:rPr>
+                <w:rFonts w:ascii="Times New Roman" w:cs="Times New Roman" w:eastAsia="Times New Roman" w:hAnsi="Times New Roman"/>
+                <w:sz w:val="30"/>
+                <w:szCs w:val="30"/>
+              </w:rPr>
+            </w:pPr>
+            <w:r>
+              <w:rPr>
+                <w:rFonts w:ascii="Times New Roman" w:cs="Times New Roman" w:eastAsia="Times New Roman" w:hAnsi="Times New Roman"/>
+                <w:sz w:val="30"/>
+                <w:szCs w:val="30"/>
+                <w:rtl w:val="0"/>
+              </w:rPr>
+              <w:t xml:space="preserve">Primera versión del documento de casos de uso 2</w:t>
+            </w:r>
+          </w:p>
+        </w:tc>
+        <w:tc>
+          <w:tcPr>
+            <w:shd w:fill="auto" w:val="clear"/>
+            <w:tcMar>
+              <w:top w:w="100.0" w:type="dxa"/>
+              <w:left w:w="100.0" w:type="dxa"/>
+              <w:bottom w:w="100.0" w:type="dxa"/>
+              <w:right w:w="100.0" w:type="dxa"/>
+            </w:tcMar>
+            <w:vAlign w:val="top"/>
+          </w:tcPr>
+          <w:p>
+            <w:pPr>
+              <w:widowControl w:val="0"/>
+              <w:spacing w:line="240" w:lineRule="auto"/>
+              <w:jc w:val="center"/>
+              <w:rPr>
+                <w:rFonts w:ascii="Times New Roman" w:cs="Times New Roman" w:eastAsia="Times New Roman" w:hAnsi="Times New Roman"/>
+                <w:sz w:val="30"/>
+                <w:szCs w:val="30"/>
+              </w:rPr>
+            </w:pPr>
+            <w:r>
+              <w:rPr>
+                <w:rFonts w:ascii="Times New Roman" w:cs="Times New Roman" w:eastAsia="Times New Roman" w:hAnsi="Times New Roman"/>
+                <w:sz w:val="30"/>
+                <w:szCs w:val="30"/>
+                <w:rtl w:val="0"/>
+              </w:rPr>
+              <w:t xml:space="preserve">Consultora </w:t>
+            </w:r>
+            <w:r>
+              <w:rPr>
+                <w:rFonts w:ascii="Times New Roman" w:cs="Times New Roman" w:eastAsia="Times New Roman" w:hAnsi="Times New Roman"/>
+                <w:sz w:val="30"/>
+                <w:szCs w:val="30"/>
+                <w:rtl w:val="0"/>
+              </w:rPr>
+              <w:t xml:space="preserve">HomeSkill</w:t>
+            </w:r>
+            <w:r>
+              <w:rPr>
+                <w:rFonts w:ascii="Times New Roman" w:cs="Times New Roman" w:eastAsia="Times New Roman" w:hAnsi="Times New Roman"/>
+                <w:sz w:val="30"/>
+                <w:szCs w:val="30"/>
+                <w:rtl w:val="0"/>
+              </w:rPr>
+              <w:t xml:space="preserve"> S.A.</w:t>
+            </w:r>
+          </w:p>
+        </w:tc>
+      </w:tr>
+      <w:tr>
+        <w:trPr>
+          <w:cantSplit w:val="0"/>
+          <w:tblHeader w:val="0"/>
+        </w:trPr>
+        <w:tc>
+          <w:tcPr>
+            <w:shd w:fill="auto" w:val="clear"/>
+            <w:tcMar>
+              <w:top w:w="100.0" w:type="dxa"/>
+              <w:left w:w="100.0" w:type="dxa"/>
+              <w:bottom w:w="100.0" w:type="dxa"/>
+              <w:right w:w="100.0" w:type="dxa"/>
+            </w:tcMar>
+            <w:vAlign w:val="top"/>
+          </w:tcPr>
+          <w:p>
+            <w:pPr>
+              <w:widowControl w:val="0"/>
+              <w:spacing w:line="240" w:lineRule="auto"/>
+              <w:jc w:val="center"/>
+              <w:rPr>
+                <w:rFonts w:ascii="Times New Roman" w:cs="Times New Roman" w:eastAsia="Times New Roman" w:hAnsi="Times New Roman"/>
+                <w:sz w:val="30"/>
+                <w:szCs w:val="30"/>
+              </w:rPr>
+            </w:pPr>
+            <w:r>
+              <w:rPr>
+                <w:rFonts w:ascii="Times New Roman" w:cs="Times New Roman" w:eastAsia="Times New Roman" w:hAnsi="Times New Roman"/>
+                <w:sz w:val="30"/>
+                <w:szCs w:val="30"/>
+                <w:rtl w:val="0"/>
+              </w:rPr>
+              <w:t xml:space="preserve">08/06/2023</w:t>
+            </w:r>
+          </w:p>
+        </w:tc>
+        <w:tc>
+          <w:tcPr>
+            <w:shd w:fill="auto" w:val="clear"/>
+            <w:tcMar>
+              <w:top w:w="100.0" w:type="dxa"/>
+              <w:left w:w="100.0" w:type="dxa"/>
+              <w:bottom w:w="100.0" w:type="dxa"/>
+              <w:right w:w="100.0" w:type="dxa"/>
+            </w:tcMar>
+            <w:vAlign w:val="top"/>
+          </w:tcPr>
+          <w:p>
+            <w:pPr>
+              <w:widowControl w:val="0"/>
+              <w:spacing w:line="240" w:lineRule="auto"/>
+              <w:jc w:val="center"/>
+              <w:rPr>
+                <w:rFonts w:ascii="Times New Roman" w:cs="Times New Roman" w:eastAsia="Times New Roman" w:hAnsi="Times New Roman"/>
+                <w:sz w:val="30"/>
+                <w:szCs w:val="30"/>
+              </w:rPr>
+            </w:pPr>
+            <w:r>
+              <w:rPr>
+                <w:rFonts w:ascii="Times New Roman" w:cs="Times New Roman" w:eastAsia="Times New Roman" w:hAnsi="Times New Roman"/>
+                <w:sz w:val="30"/>
+                <w:szCs w:val="30"/>
+                <w:rtl w:val="0"/>
+              </w:rPr>
+              <w:t xml:space="preserve">1.1</w:t>
+            </w:r>
+          </w:p>
+        </w:tc>
+        <w:tc>
+          <w:tcPr>
+            <w:shd w:fill="auto" w:val="clear"/>
+            <w:tcMar>
+              <w:top w:w="100.0" w:type="dxa"/>
+              <w:left w:w="100.0" w:type="dxa"/>
+              <w:bottom w:w="100.0" w:type="dxa"/>
+              <w:right w:w="100.0" w:type="dxa"/>
+            </w:tcMar>
+            <w:vAlign w:val="top"/>
+          </w:tcPr>
+          <w:p>
+            <w:pPr>
+              <w:widowControl w:val="0"/>
+              <w:spacing w:line="240" w:lineRule="auto"/>
+              <w:jc w:val="center"/>
+              <w:rPr>
+                <w:rFonts w:ascii="Times New Roman" w:cs="Times New Roman" w:eastAsia="Times New Roman" w:hAnsi="Times New Roman"/>
+                <w:sz w:val="30"/>
+                <w:szCs w:val="30"/>
+              </w:rPr>
+            </w:pPr>
+            <w:r>
+              <w:rPr>
+                <w:rFonts w:ascii="Times New Roman" w:cs="Times New Roman" w:eastAsia="Times New Roman" w:hAnsi="Times New Roman"/>
+                <w:sz w:val="30"/>
+                <w:szCs w:val="30"/>
+                <w:rtl w:val="0"/>
+              </w:rPr>
+              <w:t xml:space="preserve">Versión 1.1 del documento de casos de uso 2</w:t>
+            </w:r>
+          </w:p>
+        </w:tc>
+        <w:tc>
+          <w:tcPr>
+            <w:shd w:fill="auto" w:val="clear"/>
+            <w:tcMar>
+              <w:top w:w="100.0" w:type="dxa"/>
+              <w:left w:w="100.0" w:type="dxa"/>
+              <w:bottom w:w="100.0" w:type="dxa"/>
+              <w:right w:w="100.0" w:type="dxa"/>
+            </w:tcMar>
+            <w:vAlign w:val="top"/>
+          </w:tcPr>
+          <w:p>
+            <w:pPr>
+              <w:widowControl w:val="0"/>
+              <w:spacing w:line="240" w:lineRule="auto"/>
+              <w:jc w:val="center"/>
+              <w:rPr>
+                <w:rFonts w:ascii="Times New Roman" w:cs="Times New Roman" w:eastAsia="Times New Roman" w:hAnsi="Times New Roman"/>
+                <w:sz w:val="30"/>
+                <w:szCs w:val="30"/>
+              </w:rPr>
+            </w:pPr>
+            <w:r>
+              <w:rPr>
+                <w:rFonts w:ascii="Times New Roman" w:cs="Times New Roman" w:eastAsia="Times New Roman" w:hAnsi="Times New Roman"/>
+                <w:sz w:val="30"/>
+                <w:szCs w:val="30"/>
+                <w:rtl w:val="0"/>
+              </w:rPr>
+              <w:t xml:space="preserve">Consultora </w:t>
+            </w:r>
+            <w:r>
+              <w:rPr>
+                <w:rFonts w:ascii="Times New Roman" w:cs="Times New Roman" w:eastAsia="Times New Roman" w:hAnsi="Times New Roman"/>
+                <w:sz w:val="30"/>
+                <w:szCs w:val="30"/>
+                <w:rtl w:val="0"/>
+              </w:rPr>
+              <w:t xml:space="preserve">HomeSkill</w:t>
+            </w:r>
+            <w:r>
+              <w:rPr>
+                <w:rFonts w:ascii="Times New Roman" w:cs="Times New Roman" w:eastAsia="Times New Roman" w:hAnsi="Times New Roman"/>
+                <w:sz w:val="30"/>
+                <w:szCs w:val="30"/>
+                <w:rtl w:val="0"/>
+              </w:rPr>
+              <w:t xml:space="preserve"> S.A.</w:t>
+            </w:r>
+          </w:p>
+        </w:tc>
+      </w:tr>
+    </w:tbl>
+    <w:p>
+      <w:pPr>
+        <w:jc w:val="center"/>
+        <w:rPr>
+          <w:rFonts w:ascii="Times New Roman" w:cs="Times New Roman" w:eastAsia="Times New Roman" w:hAnsi="Times New Roman"/>
+          <w:b w:val="1"/>
+          <w:sz w:val="24"/>
+          <w:szCs w:val="24"/>
+        </w:rPr>
+      </w:pPr>
+      <w:r>
+        <w:rPr>
+          <w:rtl w:val="0"/>
+        </w:rPr>
+      </w:r>
+    </w:p>
+    <w:p>
+      <w:pPr>
+        <w:rPr>
+          <w:rFonts w:ascii="Times New Roman" w:cs="Times New Roman" w:eastAsia="Times New Roman" w:hAnsi="Times New Roman"/>
+        </w:rPr>
+      </w:pPr>
+      <w:r>
+        <w:rPr>
+          <w:rtl w:val="0"/>
+        </w:rPr>
+      </w:r>
+    </w:p>
+    <w:p>
+      <w:pPr>
+        <w:rPr>
+          <w:rFonts w:ascii="Times New Roman" w:cs="Times New Roman" w:eastAsia="Times New Roman" w:hAnsi="Times New Roman"/>
+        </w:rPr>
+      </w:pPr>
+      <w:r>
+        <w:rPr>
+          <w:rtl w:val="0"/>
+        </w:rPr>
+      </w:r>
+    </w:p>
+    <w:p>
+      <w:pPr>
+        <w:rPr/>
+      </w:pPr>
+      <w:r>
+        <w:rPr>
+          <w:rtl w:val="0"/>
+        </w:rPr>
+      </w:r>
+    </w:p>
+    <w:p>
+      <w:pPr>
+        <w:jc w:val="left"/>
+        <w:rPr>
+          <w:rFonts w:ascii="Times New Roman" w:cs="Times New Roman" w:eastAsia="Times New Roman" w:hAnsi="Times New Roman"/>
+          <w:b w:val="1"/>
+          <w:sz w:val="24"/>
+          <w:szCs w:val="24"/>
+        </w:rPr>
+      </w:pPr>
+      <w:r>
+        <w:rPr>
+          <w:rtl w:val="0"/>
+        </w:rPr>
+      </w:r>
+    </w:p>
+    <w:p>
+      <w:pPr>
+        <w:jc w:val="left"/>
+        <w:rPr>
+          <w:rFonts w:ascii="Times New Roman" w:cs="Times New Roman" w:eastAsia="Times New Roman" w:hAnsi="Times New Roman"/>
+          <w:b w:val="1"/>
+          <w:sz w:val="24"/>
+          <w:szCs w:val="24"/>
+        </w:rPr>
+      </w:pPr>
+      <w:r>
+        <w:rPr>
+          <w:rtl w:val="0"/>
+        </w:rPr>
+      </w:r>
+    </w:p>
+    <w:p>
+      <w:pPr>
+        <w:jc w:val="left"/>
+        <w:rPr>
+          <w:rFonts w:ascii="Times New Roman" w:cs="Times New Roman" w:eastAsia="Times New Roman" w:hAnsi="Times New Roman"/>
+          <w:b w:val="1"/>
+          <w:sz w:val="24"/>
+          <w:szCs w:val="24"/>
+        </w:rPr>
+      </w:pPr>
+      <w:r>
+        <w:rPr>
+          <w:rtl w:val="0"/>
+        </w:rPr>
+      </w:r>
+    </w:p>
+    <w:p>
+      <w:pPr>
+        <w:jc w:val="left"/>
+        <w:rPr>
+          <w:rFonts w:ascii="Times New Roman" w:cs="Times New Roman" w:eastAsia="Times New Roman" w:hAnsi="Times New Roman"/>
+          <w:b w:val="1"/>
+          <w:sz w:val="24"/>
+          <w:szCs w:val="24"/>
+        </w:rPr>
+      </w:pPr>
+      <w:r>
+        <w:rPr>
+          <w:rtl w:val="0"/>
+        </w:rPr>
+      </w:r>
+    </w:p>
+    <w:p>
+      <w:pPr>
+        <w:jc w:val="left"/>
+        <w:rPr>
+          <w:rFonts w:ascii="Times New Roman" w:cs="Times New Roman" w:eastAsia="Times New Roman" w:hAnsi="Times New Roman"/>
+          <w:b w:val="1"/>
+          <w:sz w:val="24"/>
+          <w:szCs w:val="24"/>
+        </w:rPr>
+      </w:pPr>
+      <w:r>
+        <w:rPr>
+          <w:rtl w:val="0"/>
+        </w:rPr>
+      </w:r>
+    </w:p>
+    <w:p>
+      <w:pPr>
+        <w:jc w:val="left"/>
+        <w:rPr>
+          <w:rFonts w:ascii="Times New Roman" w:cs="Times New Roman" w:eastAsia="Times New Roman" w:hAnsi="Times New Roman"/>
+          <w:b w:val="1"/>
+          <w:sz w:val="24"/>
+          <w:szCs w:val="24"/>
+        </w:rPr>
+      </w:pPr>
+      <w:r>
+        <w:rPr>
+          <w:rtl w:val="0"/>
+        </w:rPr>
+      </w:r>
+    </w:p>
+    <w:p>
+      <w:pPr>
+        <w:jc w:val="left"/>
+        <w:rPr>
+          <w:rFonts w:ascii="Times New Roman" w:cs="Times New Roman" w:eastAsia="Times New Roman" w:hAnsi="Times New Roman"/>
+          <w:b w:val="1"/>
+          <w:sz w:val="24"/>
+          <w:szCs w:val="24"/>
+        </w:rPr>
+      </w:pPr>
+      <w:r>
+        <w:rPr>
+          <w:rtl w:val="0"/>
+        </w:rPr>
+      </w:r>
+    </w:p>
+    <w:p>
+      <w:pPr>
+        <w:jc w:val="left"/>
+        <w:rPr>
+          <w:rFonts w:ascii="Times New Roman" w:cs="Times New Roman" w:eastAsia="Times New Roman" w:hAnsi="Times New Roman"/>
+          <w:b w:val="1"/>
+          <w:sz w:val="24"/>
+          <w:szCs w:val="24"/>
+        </w:rPr>
+      </w:pPr>
+      <w:r>
+        <w:rPr>
+          <w:rtl w:val="0"/>
+        </w:rPr>
+      </w:r>
+    </w:p>
+    <w:p>
+      <w:pPr>
+        <w:jc w:val="left"/>
+        <w:rPr>
+          <w:rFonts w:ascii="Times New Roman" w:cs="Times New Roman" w:eastAsia="Times New Roman" w:hAnsi="Times New Roman"/>
+          <w:b w:val="1"/>
+          <w:sz w:val="24"/>
+          <w:szCs w:val="24"/>
+        </w:rPr>
+      </w:pPr>
+      <w:r>
+        <w:rPr>
+          <w:rtl w:val="0"/>
+        </w:rPr>
+      </w:r>
+    </w:p>
+    <w:p>
+      <w:pPr>
+        <w:jc w:val="left"/>
+        <w:rPr>
+          <w:rFonts w:ascii="Times New Roman" w:cs="Times New Roman" w:eastAsia="Times New Roman" w:hAnsi="Times New Roman"/>
+          <w:b w:val="1"/>
+          <w:sz w:val="24"/>
+          <w:szCs w:val="24"/>
+        </w:rPr>
+      </w:pPr>
+      <w:r>
+        <w:rPr>
+          <w:rtl w:val="0"/>
+        </w:rPr>
+      </w:r>
+    </w:p>
+    <w:p>
+      <w:pPr>
+        <w:jc w:val="left"/>
+        <w:rPr>
+          <w:rFonts w:ascii="Times New Roman" w:cs="Times New Roman" w:eastAsia="Times New Roman" w:hAnsi="Times New Roman"/>
+          <w:b w:val="1"/>
+          <w:sz w:val="24"/>
+          <w:szCs w:val="24"/>
+        </w:rPr>
+      </w:pPr>
+      <w:r>
+        <w:rPr>
+          <w:rtl w:val="0"/>
+        </w:rPr>
+      </w:r>
+    </w:p>
+    <w:p>
+      <w:pPr>
+        <w:jc w:val="left"/>
+        <w:rPr>
+          <w:rFonts w:ascii="Times New Roman" w:cs="Times New Roman" w:eastAsia="Times New Roman" w:hAnsi="Times New Roman"/>
+          <w:b w:val="1"/>
+          <w:sz w:val="24"/>
+          <w:szCs w:val="24"/>
+        </w:rPr>
+      </w:pPr>
+      <w:r>
+        <w:rPr>
+          <w:rtl w:val="0"/>
+        </w:rPr>
+      </w:r>
+    </w:p>
+    <w:p>
+      <w:pPr>
+        <w:jc w:val="left"/>
+        <w:rPr>
+          <w:rFonts w:ascii="Times New Roman" w:cs="Times New Roman" w:eastAsia="Times New Roman" w:hAnsi="Times New Roman"/>
+          <w:b w:val="1"/>
+          <w:sz w:val="24"/>
+          <w:szCs w:val="24"/>
+        </w:rPr>
+      </w:pPr>
+      <w:r>
+        <w:rPr>
+          <w:rtl w:val="0"/>
+        </w:rPr>
+      </w:r>
+    </w:p>
+    <w:p>
+      <w:pPr>
+        <w:jc w:val="left"/>
+        <w:rPr>
+          <w:rFonts w:ascii="Times New Roman" w:cs="Times New Roman" w:eastAsia="Times New Roman" w:hAnsi="Times New Roman"/>
+          <w:b w:val="1"/>
+          <w:sz w:val="24"/>
+          <w:szCs w:val="24"/>
+        </w:rPr>
+      </w:pPr>
+      <w:r>
+        <w:rPr>
+          <w:rtl w:val="0"/>
+        </w:rPr>
+      </w:r>
+    </w:p>
+    <w:p>
+      <w:pPr>
+        <w:jc w:val="left"/>
+        <w:rPr>
+          <w:rFonts w:ascii="Times New Roman" w:cs="Times New Roman" w:eastAsia="Times New Roman" w:hAnsi="Times New Roman"/>
+          <w:b w:val="1"/>
+          <w:sz w:val="24"/>
+          <w:szCs w:val="24"/>
+        </w:rPr>
+      </w:pPr>
+      <w:r>
+        <w:rPr>
+          <w:rtl w:val="0"/>
+        </w:rPr>
+      </w:r>
+    </w:p>
+    <w:p>
+      <w:pPr>
+        <w:jc w:val="left"/>
+        <w:rPr>
+          <w:rFonts w:ascii="Times New Roman" w:cs="Times New Roman" w:eastAsia="Times New Roman" w:hAnsi="Times New Roman"/>
+          <w:b w:val="1"/>
+          <w:sz w:val="24"/>
+          <w:szCs w:val="24"/>
+        </w:rPr>
+      </w:pPr>
+      <w:r>
+        <w:rPr>
+          <w:rtl w:val="0"/>
+        </w:rPr>
+      </w:r>
+    </w:p>
+    <w:p>
+      <w:pPr>
+        <w:jc w:val="left"/>
+        <w:rPr>
+          <w:rFonts w:ascii="Times New Roman" w:cs="Times New Roman" w:eastAsia="Times New Roman" w:hAnsi="Times New Roman"/>
+          <w:b w:val="1"/>
+          <w:sz w:val="24"/>
+          <w:szCs w:val="24"/>
+        </w:rPr>
+      </w:pPr>
+      <w:r>
+        <w:rPr>
+          <w:rtl w:val="0"/>
+        </w:rPr>
+      </w:r>
+    </w:p>
+    <w:p>
+      <w:pPr>
+        <w:jc w:val="left"/>
+        <w:rPr>
+          <w:rFonts w:ascii="Times New Roman" w:cs="Times New Roman" w:eastAsia="Times New Roman" w:hAnsi="Times New Roman"/>
+          <w:b w:val="1"/>
+          <w:sz w:val="24"/>
+          <w:szCs w:val="24"/>
+        </w:rPr>
+      </w:pPr>
+      <w:r>
+        <w:rPr>
+          <w:rtl w:val="0"/>
+        </w:rPr>
+      </w:r>
+    </w:p>
+    <w:p>
+      <w:pPr>
+        <w:jc w:val="left"/>
+        <w:rPr>
+          <w:rFonts w:ascii="Times New Roman" w:cs="Times New Roman" w:eastAsia="Times New Roman" w:hAnsi="Times New Roman"/>
+          <w:b w:val="1"/>
+          <w:sz w:val="24"/>
+          <w:szCs w:val="24"/>
+        </w:rPr>
+      </w:pPr>
+      <w:r>
+        <w:rPr>
+          <w:rtl w:val="0"/>
+        </w:rPr>
+      </w:r>
+    </w:p>
+    <w:p>
+      <w:pPr>
+        <w:jc w:val="left"/>
+        <w:rPr>
+          <w:rFonts w:ascii="Times New Roman" w:cs="Times New Roman" w:eastAsia="Times New Roman" w:hAnsi="Times New Roman"/>
+          <w:b w:val="1"/>
+          <w:sz w:val="24"/>
+          <w:szCs w:val="24"/>
+        </w:rPr>
+      </w:pPr>
+      <w:r>
+        <w:rPr>
+          <w:rtl w:val="0"/>
+        </w:rPr>
+      </w:r>
+    </w:p>
+    <w:p>
+      <w:pPr>
+        <w:jc w:val="left"/>
+        <w:rPr>
+          <w:rFonts w:ascii="Times New Roman" w:cs="Times New Roman" w:eastAsia="Times New Roman" w:hAnsi="Times New Roman"/>
+          <w:b w:val="1"/>
+          <w:sz w:val="24"/>
+          <w:szCs w:val="24"/>
+        </w:rPr>
+      </w:pPr>
+      <w:r>
+        <w:rPr>
+          <w:rtl w:val="0"/>
+        </w:rPr>
+      </w:r>
+    </w:p>
+    <w:p>
+      <w:pPr>
+        <w:jc w:val="left"/>
+        <w:rPr>
+          <w:rFonts w:ascii="Times New Roman" w:cs="Times New Roman" w:eastAsia="Times New Roman" w:hAnsi="Times New Roman"/>
+          <w:b w:val="1"/>
+          <w:sz w:val="24"/>
+          <w:szCs w:val="24"/>
+        </w:rPr>
+      </w:pPr>
+      <w:r>
+        <w:rPr>
+          <w:rtl w:val="0"/>
+        </w:rPr>
+      </w:r>
+    </w:p>
+    <w:p>
+      <w:pPr>
+        <w:jc w:val="left"/>
+        <w:rPr>
+          <w:rFonts w:ascii="Times New Roman" w:cs="Times New Roman" w:eastAsia="Times New Roman" w:hAnsi="Times New Roman"/>
+          <w:b w:val="1"/>
+          <w:sz w:val="24"/>
+          <w:szCs w:val="24"/>
+        </w:rPr>
+      </w:pPr>
+      <w:r>
+        <w:rPr>
+          <w:rtl w:val="0"/>
+        </w:rPr>
+      </w:r>
+    </w:p>
+    <w:p>
+      <w:pPr>
+        <w:jc w:val="left"/>
+        <w:rPr>
+          <w:rFonts w:ascii="Times New Roman" w:cs="Times New Roman" w:eastAsia="Times New Roman" w:hAnsi="Times New Roman"/>
+          <w:b w:val="1"/>
+          <w:sz w:val="24"/>
+          <w:szCs w:val="24"/>
+        </w:rPr>
+      </w:pPr>
+      <w:r>
+        <w:rPr>
+          <w:rtl w:val="0"/>
+        </w:rPr>
+      </w:r>
+    </w:p>
+    <w:p>
+      <w:pPr>
+        <w:jc w:val="left"/>
+        <w:rPr>
+          <w:rFonts w:ascii="Times New Roman" w:cs="Times New Roman" w:eastAsia="Times New Roman" w:hAnsi="Times New Roman"/>
+          <w:b w:val="1"/>
+          <w:sz w:val="24"/>
+          <w:szCs w:val="24"/>
+        </w:rPr>
+      </w:pPr>
+      <w:r>
+        <w:rPr>
+          <w:rtl w:val="0"/>
+        </w:rPr>
+      </w:r>
+    </w:p>
+    <w:p>
+      <w:pPr>
+        <w:jc w:val="left"/>
+        <w:rPr>
+          <w:rFonts w:ascii="Times New Roman" w:cs="Times New Roman" w:eastAsia="Times New Roman" w:hAnsi="Times New Roman"/>
+          <w:b w:val="1"/>
+          <w:sz w:val="24"/>
+          <w:szCs w:val="24"/>
+        </w:rPr>
+      </w:pPr>
+      <w:r>
+        <w:rPr>
+          <w:rtl w:val="0"/>
+        </w:rPr>
+      </w:r>
+    </w:p>
+    <w:p>
+      <w:pPr>
+        <w:jc w:val="left"/>
+        <w:rPr>
+          <w:rFonts w:ascii="Times New Roman" w:cs="Times New Roman" w:eastAsia="Times New Roman" w:hAnsi="Times New Roman"/>
+          <w:b w:val="1"/>
+          <w:sz w:val="24"/>
+          <w:szCs w:val="24"/>
+        </w:rPr>
+      </w:pPr>
+      <w:r>
+        <w:rPr>
+          <w:rtl w:val="0"/>
+        </w:rPr>
+      </w:r>
+    </w:p>
+    <w:p>
+      <w:pPr>
+        <w:jc w:val="left"/>
+        <w:rPr>
+          <w:rFonts w:ascii="Times New Roman" w:cs="Times New Roman" w:eastAsia="Times New Roman" w:hAnsi="Times New Roman"/>
+          <w:b w:val="1"/>
+          <w:sz w:val="24"/>
+          <w:szCs w:val="24"/>
+        </w:rPr>
       </w:pPr>
       <w:r>
         <w:rPr>
@@ -582,9 +1622,17 @@
             </w:tabs>
             <w:spacing w:before="60" w:line="240" w:lineRule="auto"/>
             <w:rPr>
+              <w:rFonts w:ascii="Arial" w:cs="Arial" w:eastAsia="Arial" w:hAnsi="Arial"/>
               <w:b w:val="1"/>
+              <w:i w:val="0"/>
+              <w:smallCaps w:val="0"/>
+              <w:strike w:val="0"/>
               <w:color w:val="000000"/>
+              <w:sz w:val="22"/>
+              <w:szCs w:val="22"/>
               <w:u w:val="none"/>
+              <w:shd w:fill="auto" w:val="clear"/>
+              <w:vertAlign w:val="baseline"/>
             </w:rPr>
           </w:pPr>
           <w:r>
@@ -610,7 +1658,7 @@
               </w:rPr>
               <w:t xml:space="preserve">1. I. Introducción.</w:t>
               <w:tab/>
-              <w:t xml:space="preserve">5</w:t>
+              <w:t xml:space="preserve">4</w:t>
             </w:r>
           </w:hyperlink>
           <w:r>
@@ -627,9 +1675,17 @@
             </w:tabs>
             <w:spacing w:before="60" w:line="240" w:lineRule="auto"/>
             <w:rPr>
+              <w:rFonts w:ascii="Arial" w:cs="Arial" w:eastAsia="Arial" w:hAnsi="Arial"/>
               <w:b w:val="1"/>
+              <w:i w:val="0"/>
+              <w:smallCaps w:val="0"/>
+              <w:strike w:val="0"/>
               <w:color w:val="000000"/>
+              <w:sz w:val="22"/>
+              <w:szCs w:val="22"/>
               <w:u w:val="none"/>
+              <w:shd w:fill="auto" w:val="clear"/>
+              <w:vertAlign w:val="baseline"/>
             </w:rPr>
           </w:pPr>
           <w:hyperlink w:anchor="_gmerovk4ap1l">
@@ -650,7 +1706,7 @@
               </w:rPr>
               <w:t xml:space="preserve">1.1. Propósito del documento.</w:t>
               <w:tab/>
-              <w:t xml:space="preserve">5</w:t>
+              <w:t xml:space="preserve">4</w:t>
             </w:r>
           </w:hyperlink>
           <w:r>
@@ -667,9 +1723,17 @@
             </w:tabs>
             <w:spacing w:before="60" w:line="240" w:lineRule="auto"/>
             <w:rPr>
+              <w:rFonts w:ascii="Arial" w:cs="Arial" w:eastAsia="Arial" w:hAnsi="Arial"/>
               <w:b w:val="1"/>
+              <w:i w:val="0"/>
+              <w:smallCaps w:val="0"/>
+              <w:strike w:val="0"/>
               <w:color w:val="000000"/>
+              <w:sz w:val="22"/>
+              <w:szCs w:val="22"/>
               <w:u w:val="none"/>
+              <w:shd w:fill="auto" w:val="clear"/>
+              <w:vertAlign w:val="baseline"/>
             </w:rPr>
           </w:pPr>
           <w:hyperlink w:anchor="_w56ct88bcozt">
@@ -690,7 +1754,7 @@
               </w:rPr>
               <w:t xml:space="preserve">1.2. Alcance del proyecto.</w:t>
               <w:tab/>
-              <w:t xml:space="preserve">5</w:t>
+              <w:t xml:space="preserve">4</w:t>
             </w:r>
           </w:hyperlink>
           <w:r>
@@ -707,9 +1771,17 @@
             </w:tabs>
             <w:spacing w:before="60" w:line="240" w:lineRule="auto"/>
             <w:rPr>
+              <w:rFonts w:ascii="Arial" w:cs="Arial" w:eastAsia="Arial" w:hAnsi="Arial"/>
               <w:b w:val="1"/>
+              <w:i w:val="0"/>
+              <w:smallCaps w:val="0"/>
+              <w:strike w:val="0"/>
               <w:color w:val="000000"/>
+              <w:sz w:val="22"/>
+              <w:szCs w:val="22"/>
               <w:u w:val="none"/>
+              <w:shd w:fill="auto" w:val="clear"/>
+              <w:vertAlign w:val="baseline"/>
             </w:rPr>
           </w:pPr>
           <w:hyperlink w:anchor="_aq8amkmkokr6">
@@ -730,7 +1802,7 @@
               </w:rPr>
               <w:t xml:space="preserve">1.3. Definiciones, acrónimos y abreviaturas.</w:t>
               <w:tab/>
-              <w:t xml:space="preserve">5</w:t>
+              <w:t xml:space="preserve">4</w:t>
             </w:r>
           </w:hyperlink>
           <w:r>
@@ -747,9 +1819,17 @@
             </w:tabs>
             <w:spacing w:before="60" w:line="240" w:lineRule="auto"/>
             <w:rPr>
+              <w:rFonts w:ascii="Arial" w:cs="Arial" w:eastAsia="Arial" w:hAnsi="Arial"/>
               <w:b w:val="1"/>
+              <w:i w:val="0"/>
+              <w:smallCaps w:val="0"/>
+              <w:strike w:val="0"/>
               <w:color w:val="000000"/>
+              <w:sz w:val="22"/>
+              <w:szCs w:val="22"/>
               <w:u w:val="none"/>
+              <w:shd w:fill="auto" w:val="clear"/>
+              <w:vertAlign w:val="baseline"/>
             </w:rPr>
           </w:pPr>
           <w:hyperlink w:anchor="_3ag2uroe2ef9">
@@ -787,9 +1867,17 @@
             </w:tabs>
             <w:spacing w:before="60" w:line="240" w:lineRule="auto"/>
             <w:rPr>
+              <w:rFonts w:ascii="Arial" w:cs="Arial" w:eastAsia="Arial" w:hAnsi="Arial"/>
               <w:b w:val="1"/>
+              <w:i w:val="0"/>
+              <w:smallCaps w:val="0"/>
+              <w:strike w:val="0"/>
               <w:color w:val="000000"/>
+              <w:sz w:val="22"/>
+              <w:szCs w:val="22"/>
               <w:u w:val="none"/>
+              <w:shd w:fill="auto" w:val="clear"/>
+              <w:vertAlign w:val="baseline"/>
             </w:rPr>
           </w:pPr>
           <w:hyperlink w:anchor="_7klx3n2gpop9">
@@ -827,9 +1915,17 @@
             </w:tabs>
             <w:spacing w:before="60" w:line="240" w:lineRule="auto"/>
             <w:rPr>
+              <w:rFonts w:ascii="Arial" w:cs="Arial" w:eastAsia="Arial" w:hAnsi="Arial"/>
               <w:b w:val="1"/>
+              <w:i w:val="0"/>
+              <w:smallCaps w:val="0"/>
+              <w:strike w:val="0"/>
               <w:color w:val="000000"/>
+              <w:sz w:val="22"/>
+              <w:szCs w:val="22"/>
               <w:u w:val="none"/>
+              <w:shd w:fill="auto" w:val="clear"/>
+              <w:vertAlign w:val="baseline"/>
             </w:rPr>
           </w:pPr>
           <w:hyperlink w:anchor="_bufx2numcdp9">
@@ -867,9 +1963,17 @@
             </w:tabs>
             <w:spacing w:before="60" w:line="240" w:lineRule="auto"/>
             <w:rPr>
+              <w:rFonts w:ascii="Arial" w:cs="Arial" w:eastAsia="Arial" w:hAnsi="Arial"/>
               <w:b w:val="1"/>
+              <w:i w:val="0"/>
+              <w:smallCaps w:val="0"/>
+              <w:strike w:val="0"/>
               <w:color w:val="000000"/>
+              <w:sz w:val="22"/>
+              <w:szCs w:val="22"/>
               <w:u w:val="none"/>
+              <w:shd w:fill="auto" w:val="clear"/>
+              <w:vertAlign w:val="baseline"/>
             </w:rPr>
           </w:pPr>
           <w:hyperlink w:anchor="_kydeembg102z">
@@ -907,9 +2011,17 @@
             </w:tabs>
             <w:spacing w:before="60" w:line="240" w:lineRule="auto"/>
             <w:rPr>
+              <w:rFonts w:ascii="Arial" w:cs="Arial" w:eastAsia="Arial" w:hAnsi="Arial"/>
               <w:b w:val="1"/>
+              <w:i w:val="0"/>
+              <w:smallCaps w:val="0"/>
+              <w:strike w:val="0"/>
               <w:color w:val="000000"/>
+              <w:sz w:val="22"/>
+              <w:szCs w:val="22"/>
               <w:u w:val="none"/>
+              <w:shd w:fill="auto" w:val="clear"/>
+              <w:vertAlign w:val="baseline"/>
             </w:rPr>
           </w:pPr>
           <w:hyperlink w:anchor="_fyxlgrnq8bii">
@@ -930,7 +2042,7 @@
               </w:rPr>
               <w:t xml:space="preserve">2.4. Restricciones y supuestos.</w:t>
               <w:tab/>
-              <w:t xml:space="preserve">5</w:t>
+              <w:t xml:space="preserve">6</w:t>
             </w:r>
           </w:hyperlink>
           <w:r>
@@ -947,9 +2059,17 @@
             </w:tabs>
             <w:spacing w:before="60" w:line="240" w:lineRule="auto"/>
             <w:rPr>
+              <w:rFonts w:ascii="Arial" w:cs="Arial" w:eastAsia="Arial" w:hAnsi="Arial"/>
               <w:b w:val="1"/>
+              <w:i w:val="0"/>
+              <w:smallCaps w:val="0"/>
+              <w:strike w:val="0"/>
               <w:color w:val="000000"/>
+              <w:sz w:val="22"/>
+              <w:szCs w:val="22"/>
               <w:u w:val="none"/>
+              <w:shd w:fill="auto" w:val="clear"/>
+              <w:vertAlign w:val="baseline"/>
             </w:rPr>
           </w:pPr>
           <w:hyperlink w:anchor="_dn8yqvts6uot">
@@ -970,7 +2090,7 @@
               </w:rPr>
               <w:t xml:space="preserve">2.5. Resumen de los actores del sistema.</w:t>
               <w:tab/>
-              <w:t xml:space="preserve">5</w:t>
+              <w:t xml:space="preserve">6</w:t>
             </w:r>
           </w:hyperlink>
           <w:r>
@@ -987,9 +2107,17 @@
             </w:tabs>
             <w:spacing w:before="60" w:line="240" w:lineRule="auto"/>
             <w:rPr>
+              <w:rFonts w:ascii="Arial" w:cs="Arial" w:eastAsia="Arial" w:hAnsi="Arial"/>
               <w:b w:val="1"/>
+              <w:i w:val="0"/>
+              <w:smallCaps w:val="0"/>
+              <w:strike w:val="0"/>
               <w:color w:val="000000"/>
+              <w:sz w:val="22"/>
+              <w:szCs w:val="22"/>
               <w:u w:val="none"/>
+              <w:shd w:fill="auto" w:val="clear"/>
+              <w:vertAlign w:val="baseline"/>
             </w:rPr>
           </w:pPr>
           <w:hyperlink w:anchor="_760z4qz2q5zv">
@@ -1010,7 +2138,7 @@
               </w:rPr>
               <w:t xml:space="preserve">2.6. Resumen de los casos de uso.</w:t>
               <w:tab/>
-              <w:t xml:space="preserve">5</w:t>
+              <w:t xml:space="preserve">6</w:t>
             </w:r>
           </w:hyperlink>
           <w:r>
@@ -1027,9 +2155,17 @@
             </w:tabs>
             <w:spacing w:before="60" w:line="240" w:lineRule="auto"/>
             <w:rPr>
+              <w:rFonts w:ascii="Arial" w:cs="Arial" w:eastAsia="Arial" w:hAnsi="Arial"/>
               <w:b w:val="1"/>
+              <w:i w:val="0"/>
+              <w:smallCaps w:val="0"/>
+              <w:strike w:val="0"/>
               <w:color w:val="000000"/>
+              <w:sz w:val="22"/>
+              <w:szCs w:val="22"/>
               <w:u w:val="none"/>
+              <w:shd w:fill="auto" w:val="clear"/>
+              <w:vertAlign w:val="baseline"/>
             </w:rPr>
           </w:pPr>
           <w:hyperlink w:anchor="_7e4o3sc8fd1z">
@@ -1050,7 +2186,7 @@
               </w:rPr>
               <w:t xml:space="preserve">3. Casos de uso.</w:t>
               <w:tab/>
-              <w:t xml:space="preserve">5</w:t>
+              <w:t xml:space="preserve">7</w:t>
             </w:r>
           </w:hyperlink>
           <w:r>
@@ -1067,9 +2203,17 @@
             </w:tabs>
             <w:spacing w:before="60" w:line="240" w:lineRule="auto"/>
             <w:rPr>
+              <w:rFonts w:ascii="Arial" w:cs="Arial" w:eastAsia="Arial" w:hAnsi="Arial"/>
               <w:b w:val="1"/>
+              <w:i w:val="0"/>
+              <w:smallCaps w:val="0"/>
+              <w:strike w:val="0"/>
               <w:color w:val="000000"/>
+              <w:sz w:val="22"/>
+              <w:szCs w:val="22"/>
               <w:u w:val="none"/>
+              <w:shd w:fill="auto" w:val="clear"/>
+              <w:vertAlign w:val="baseline"/>
             </w:rPr>
           </w:pPr>
           <w:hyperlink w:anchor="_ph9v9jtjpx4q">
@@ -1090,7 +2234,7 @@
               </w:rPr>
               <w:t xml:space="preserve">3.1. Identificación de los casos de uso.</w:t>
               <w:tab/>
-              <w:t xml:space="preserve">5</w:t>
+              <w:t xml:space="preserve">7</w:t>
             </w:r>
           </w:hyperlink>
           <w:r>
@@ -1107,9 +2251,17 @@
             </w:tabs>
             <w:spacing w:before="60" w:line="240" w:lineRule="auto"/>
             <w:rPr>
+              <w:rFonts w:ascii="Arial" w:cs="Arial" w:eastAsia="Arial" w:hAnsi="Arial"/>
               <w:b w:val="1"/>
+              <w:i w:val="0"/>
+              <w:smallCaps w:val="0"/>
+              <w:strike w:val="0"/>
               <w:color w:val="000000"/>
+              <w:sz w:val="22"/>
+              <w:szCs w:val="22"/>
               <w:u w:val="none"/>
+              <w:shd w:fill="auto" w:val="clear"/>
+              <w:vertAlign w:val="baseline"/>
             </w:rPr>
           </w:pPr>
           <w:hyperlink w:anchor="_8fa1oirjkvzh">
@@ -1130,7 +2282,7 @@
               </w:rPr>
               <w:t xml:space="preserve">3.2. Descripción detallada de los casos de uso.</w:t>
               <w:tab/>
-              <w:t xml:space="preserve">5</w:t>
+              <w:t xml:space="preserve">7</w:t>
             </w:r>
           </w:hyperlink>
           <w:r>
@@ -1147,30 +2299,38 @@
             </w:tabs>
             <w:spacing w:before="60" w:line="240" w:lineRule="auto"/>
             <w:rPr>
+              <w:rFonts w:ascii="Arial" w:cs="Arial" w:eastAsia="Arial" w:hAnsi="Arial"/>
               <w:b w:val="1"/>
+              <w:i w:val="0"/>
+              <w:smallCaps w:val="0"/>
+              <w:strike w:val="0"/>
               <w:color w:val="000000"/>
+              <w:sz w:val="22"/>
+              <w:szCs w:val="22"/>
               <w:u w:val="none"/>
+              <w:shd w:fill="auto" w:val="clear"/>
+              <w:vertAlign w:val="baseline"/>
             </w:rPr>
           </w:pPr>
-          <w:hyperlink w:anchor="_rfuvs2rpltzb">
+          <w:hyperlink w:anchor="_bbo5s6gmxoj0">
             <w:r>
               <w:rPr>
-                <w:rFonts w:ascii="Times New Roman" w:cs="Times New Roman" w:eastAsia="Times New Roman" w:hAnsi="Times New Roman"/>
+                <w:rFonts w:ascii="Arial" w:cs="Arial" w:eastAsia="Arial" w:hAnsi="Arial"/>
                 <w:b w:val="1"/>
                 <w:i w:val="0"/>
                 <w:smallCaps w:val="0"/>
                 <w:strike w:val="0"/>
                 <w:color w:val="000000"/>
-                <w:sz w:val="24"/>
-                <w:szCs w:val="24"/>
+                <w:sz w:val="22"/>
+                <w:szCs w:val="22"/>
                 <w:u w:val="none"/>
                 <w:shd w:fill="auto" w:val="clear"/>
                 <w:vertAlign w:val="baseline"/>
                 <w:rtl w:val="0"/>
               </w:rPr>
-              <w:t xml:space="preserve">3.2.1. Nombre del caso de uso.</w:t>
+              <w:t xml:space="preserve">3.2.1. Vista del perfil del usuario.</w:t>
               <w:tab/>
-              <w:t xml:space="preserve">5</w:t>
+              <w:t xml:space="preserve">7</w:t>
             </w:r>
           </w:hyperlink>
           <w:r>
@@ -1187,30 +2347,38 @@
             </w:tabs>
             <w:spacing w:before="60" w:line="240" w:lineRule="auto"/>
             <w:rPr>
+              <w:rFonts w:ascii="Arial" w:cs="Arial" w:eastAsia="Arial" w:hAnsi="Arial"/>
               <w:b w:val="1"/>
+              <w:i w:val="0"/>
+              <w:smallCaps w:val="0"/>
+              <w:strike w:val="0"/>
               <w:color w:val="000000"/>
+              <w:sz w:val="22"/>
+              <w:szCs w:val="22"/>
               <w:u w:val="none"/>
+              <w:shd w:fill="auto" w:val="clear"/>
+              <w:vertAlign w:val="baseline"/>
             </w:rPr>
           </w:pPr>
-          <w:hyperlink w:anchor="_10twm0td0y4y">
+          <w:hyperlink w:anchor="_4iekwhoahkc3">
             <w:r>
               <w:rPr>
-                <w:rFonts w:ascii="Times New Roman" w:cs="Times New Roman" w:eastAsia="Times New Roman" w:hAnsi="Times New Roman"/>
+                <w:rFonts w:ascii="Arial" w:cs="Arial" w:eastAsia="Arial" w:hAnsi="Arial"/>
                 <w:b w:val="1"/>
                 <w:i w:val="0"/>
                 <w:smallCaps w:val="0"/>
                 <w:strike w:val="0"/>
                 <w:color w:val="000000"/>
-                <w:sz w:val="24"/>
-                <w:szCs w:val="24"/>
+                <w:sz w:val="22"/>
+                <w:szCs w:val="22"/>
                 <w:u w:val="none"/>
                 <w:shd w:fill="auto" w:val="clear"/>
                 <w:vertAlign w:val="baseline"/>
                 <w:rtl w:val="0"/>
               </w:rPr>
-              <w:t xml:space="preserve">3.2.2. Identificación del actor principal.</w:t>
+              <w:t xml:space="preserve">● Identificación del actor principal.</w:t>
               <w:tab/>
-              <w:t xml:space="preserve">5</w:t>
+              <w:t xml:space="preserve">7</w:t>
             </w:r>
           </w:hyperlink>
           <w:r>
@@ -1227,30 +2395,38 @@
             </w:tabs>
             <w:spacing w:before="60" w:line="240" w:lineRule="auto"/>
             <w:rPr>
+              <w:rFonts w:ascii="Arial" w:cs="Arial" w:eastAsia="Arial" w:hAnsi="Arial"/>
               <w:b w:val="1"/>
+              <w:i w:val="0"/>
+              <w:smallCaps w:val="0"/>
+              <w:strike w:val="0"/>
               <w:color w:val="000000"/>
+              <w:sz w:val="22"/>
+              <w:szCs w:val="22"/>
               <w:u w:val="none"/>
+              <w:shd w:fill="auto" w:val="clear"/>
+              <w:vertAlign w:val="baseline"/>
             </w:rPr>
           </w:pPr>
-          <w:hyperlink w:anchor="_gx8flc2avjwc">
+          <w:hyperlink w:anchor="_38i30v6xetl0">
             <w:r>
               <w:rPr>
-                <w:rFonts w:ascii="Times New Roman" w:cs="Times New Roman" w:eastAsia="Times New Roman" w:hAnsi="Times New Roman"/>
+                <w:rFonts w:ascii="Arial" w:cs="Arial" w:eastAsia="Arial" w:hAnsi="Arial"/>
                 <w:b w:val="1"/>
                 <w:i w:val="0"/>
                 <w:smallCaps w:val="0"/>
                 <w:strike w:val="0"/>
                 <w:color w:val="000000"/>
-                <w:sz w:val="24"/>
-                <w:szCs w:val="24"/>
+                <w:sz w:val="22"/>
+                <w:szCs w:val="22"/>
                 <w:u w:val="none"/>
                 <w:shd w:fill="auto" w:val="clear"/>
                 <w:vertAlign w:val="baseline"/>
                 <w:rtl w:val="0"/>
               </w:rPr>
-              <w:t xml:space="preserve">3.2.3. Descripción general del caso de uso.</w:t>
+              <w:t xml:space="preserve">● Descripción general del caso de uso.</w:t>
               <w:tab/>
-              <w:t xml:space="preserve">5</w:t>
+              <w:t xml:space="preserve">7</w:t>
             </w:r>
           </w:hyperlink>
           <w:r>
@@ -1267,30 +2443,38 @@
             </w:tabs>
             <w:spacing w:before="60" w:line="240" w:lineRule="auto"/>
             <w:rPr>
+              <w:rFonts w:ascii="Arial" w:cs="Arial" w:eastAsia="Arial" w:hAnsi="Arial"/>
               <w:b w:val="1"/>
+              <w:i w:val="0"/>
+              <w:smallCaps w:val="0"/>
+              <w:strike w:val="0"/>
               <w:color w:val="000000"/>
+              <w:sz w:val="22"/>
+              <w:szCs w:val="22"/>
               <w:u w:val="none"/>
+              <w:shd w:fill="auto" w:val="clear"/>
+              <w:vertAlign w:val="baseline"/>
             </w:rPr>
           </w:pPr>
-          <w:hyperlink w:anchor="_3umywfbjvnh6">
+          <w:hyperlink w:anchor="_kxu38nocf8hv">
             <w:r>
               <w:rPr>
-                <w:rFonts w:ascii="Times New Roman" w:cs="Times New Roman" w:eastAsia="Times New Roman" w:hAnsi="Times New Roman"/>
+                <w:rFonts w:ascii="Arial" w:cs="Arial" w:eastAsia="Arial" w:hAnsi="Arial"/>
                 <w:b w:val="1"/>
                 <w:i w:val="0"/>
                 <w:smallCaps w:val="0"/>
                 <w:strike w:val="0"/>
                 <w:color w:val="000000"/>
-                <w:sz w:val="24"/>
-                <w:szCs w:val="24"/>
+                <w:sz w:val="22"/>
+                <w:szCs w:val="22"/>
                 <w:u w:val="none"/>
                 <w:shd w:fill="auto" w:val="clear"/>
                 <w:vertAlign w:val="baseline"/>
                 <w:rtl w:val="0"/>
               </w:rPr>
-              <w:t xml:space="preserve">3.2.4. Flujo básico de eventos.</w:t>
+              <w:t xml:space="preserve">● Flujo básico de eventos.</w:t>
               <w:tab/>
-              <w:t xml:space="preserve">5</w:t>
+              <w:t xml:space="preserve">7</w:t>
             </w:r>
           </w:hyperlink>
           <w:r>
@@ -1307,30 +2491,38 @@
             </w:tabs>
             <w:spacing w:before="60" w:line="240" w:lineRule="auto"/>
             <w:rPr>
+              <w:rFonts w:ascii="Arial" w:cs="Arial" w:eastAsia="Arial" w:hAnsi="Arial"/>
               <w:b w:val="1"/>
+              <w:i w:val="0"/>
+              <w:smallCaps w:val="0"/>
+              <w:strike w:val="0"/>
               <w:color w:val="000000"/>
+              <w:sz w:val="22"/>
+              <w:szCs w:val="22"/>
               <w:u w:val="none"/>
+              <w:shd w:fill="auto" w:val="clear"/>
+              <w:vertAlign w:val="baseline"/>
             </w:rPr>
           </w:pPr>
-          <w:hyperlink w:anchor="_iqfa8inopjuo">
+          <w:hyperlink w:anchor="_xm6r30q9mz3f">
             <w:r>
               <w:rPr>
-                <w:rFonts w:ascii="Times New Roman" w:cs="Times New Roman" w:eastAsia="Times New Roman" w:hAnsi="Times New Roman"/>
+                <w:rFonts w:ascii="Arial" w:cs="Arial" w:eastAsia="Arial" w:hAnsi="Arial"/>
                 <w:b w:val="1"/>
                 <w:i w:val="0"/>
                 <w:smallCaps w:val="0"/>
                 <w:strike w:val="0"/>
                 <w:color w:val="000000"/>
-                <w:sz w:val="24"/>
-                <w:szCs w:val="24"/>
+                <w:sz w:val="22"/>
+                <w:szCs w:val="22"/>
                 <w:u w:val="none"/>
                 <w:shd w:fill="auto" w:val="clear"/>
                 <w:vertAlign w:val="baseline"/>
                 <w:rtl w:val="0"/>
               </w:rPr>
-              <w:t xml:space="preserve">3.2.5. Flujos alternativos de eventos.</w:t>
+              <w:t xml:space="preserve">● Flujos alternativos de eventos.</w:t>
               <w:tab/>
-              <w:t xml:space="preserve">5</w:t>
+              <w:t xml:space="preserve">7</w:t>
             </w:r>
           </w:hyperlink>
           <w:r>
@@ -1347,30 +2539,38 @@
             </w:tabs>
             <w:spacing w:before="60" w:line="240" w:lineRule="auto"/>
             <w:rPr>
+              <w:rFonts w:ascii="Arial" w:cs="Arial" w:eastAsia="Arial" w:hAnsi="Arial"/>
               <w:b w:val="1"/>
+              <w:i w:val="0"/>
+              <w:smallCaps w:val="0"/>
+              <w:strike w:val="0"/>
               <w:color w:val="000000"/>
+              <w:sz w:val="22"/>
+              <w:szCs w:val="22"/>
               <w:u w:val="none"/>
+              <w:shd w:fill="auto" w:val="clear"/>
+              <w:vertAlign w:val="baseline"/>
             </w:rPr>
           </w:pPr>
-          <w:hyperlink w:anchor="_41l682goakb">
+          <w:hyperlink w:anchor="_js7a1i7elfwt">
             <w:r>
               <w:rPr>
-                <w:rFonts w:ascii="Times New Roman" w:cs="Times New Roman" w:eastAsia="Times New Roman" w:hAnsi="Times New Roman"/>
+                <w:rFonts w:ascii="Arial" w:cs="Arial" w:eastAsia="Arial" w:hAnsi="Arial"/>
                 <w:b w:val="1"/>
                 <w:i w:val="0"/>
                 <w:smallCaps w:val="0"/>
                 <w:strike w:val="0"/>
                 <w:color w:val="000000"/>
-                <w:sz w:val="24"/>
-                <w:szCs w:val="24"/>
+                <w:sz w:val="22"/>
+                <w:szCs w:val="22"/>
                 <w:u w:val="none"/>
                 <w:shd w:fill="auto" w:val="clear"/>
                 <w:vertAlign w:val="baseline"/>
                 <w:rtl w:val="0"/>
               </w:rPr>
-              <w:t xml:space="preserve">3.2.6. Precondiciones y postcondiciones.</w:t>
+              <w:t xml:space="preserve">● Precondiciones y postcondiciones.</w:t>
               <w:tab/>
-              <w:t xml:space="preserve">5</w:t>
+              <w:t xml:space="preserve">7</w:t>
             </w:r>
           </w:hyperlink>
           <w:r>
@@ -1387,30 +2587,38 @@
             </w:tabs>
             <w:spacing w:before="60" w:line="240" w:lineRule="auto"/>
             <w:rPr>
+              <w:rFonts w:ascii="Arial" w:cs="Arial" w:eastAsia="Arial" w:hAnsi="Arial"/>
               <w:b w:val="1"/>
+              <w:i w:val="0"/>
+              <w:smallCaps w:val="0"/>
+              <w:strike w:val="0"/>
               <w:color w:val="000000"/>
+              <w:sz w:val="22"/>
+              <w:szCs w:val="22"/>
               <w:u w:val="none"/>
+              <w:shd w:fill="auto" w:val="clear"/>
+              <w:vertAlign w:val="baseline"/>
             </w:rPr>
           </w:pPr>
-          <w:hyperlink w:anchor="_vacrzhirpvw7">
+          <w:hyperlink w:anchor="_fan2iq5c4pfc">
             <w:r>
               <w:rPr>
-                <w:rFonts w:ascii="Times New Roman" w:cs="Times New Roman" w:eastAsia="Times New Roman" w:hAnsi="Times New Roman"/>
+                <w:rFonts w:ascii="Arial" w:cs="Arial" w:eastAsia="Arial" w:hAnsi="Arial"/>
                 <w:b w:val="1"/>
                 <w:i w:val="0"/>
                 <w:smallCaps w:val="0"/>
                 <w:strike w:val="0"/>
                 <w:color w:val="000000"/>
-                <w:sz w:val="24"/>
-                <w:szCs w:val="24"/>
+                <w:sz w:val="22"/>
+                <w:szCs w:val="22"/>
                 <w:u w:val="none"/>
                 <w:shd w:fill="auto" w:val="clear"/>
                 <w:vertAlign w:val="baseline"/>
                 <w:rtl w:val="0"/>
               </w:rPr>
-              <w:t xml:space="preserve">3.2.7. Requerimientos especiales.</w:t>
+              <w:t xml:space="preserve">● Requerimientos de datos.</w:t>
               <w:tab/>
-              <w:t xml:space="preserve">5</w:t>
+              <w:t xml:space="preserve">8</w:t>
             </w:r>
           </w:hyperlink>
           <w:r>
@@ -1427,30 +2635,38 @@
             </w:tabs>
             <w:spacing w:before="60" w:line="240" w:lineRule="auto"/>
             <w:rPr>
+              <w:rFonts w:ascii="Arial" w:cs="Arial" w:eastAsia="Arial" w:hAnsi="Arial"/>
               <w:b w:val="1"/>
+              <w:i w:val="0"/>
+              <w:smallCaps w:val="0"/>
+              <w:strike w:val="0"/>
               <w:color w:val="000000"/>
+              <w:sz w:val="22"/>
+              <w:szCs w:val="22"/>
               <w:u w:val="none"/>
+              <w:shd w:fill="auto" w:val="clear"/>
+              <w:vertAlign w:val="baseline"/>
             </w:rPr>
           </w:pPr>
-          <w:hyperlink w:anchor="_9xusn0sgdcy6">
+          <w:hyperlink w:anchor="_6hc8l7r87t87">
             <w:r>
               <w:rPr>
-                <w:rFonts w:ascii="Times New Roman" w:cs="Times New Roman" w:eastAsia="Times New Roman" w:hAnsi="Times New Roman"/>
+                <w:rFonts w:ascii="Arial" w:cs="Arial" w:eastAsia="Arial" w:hAnsi="Arial"/>
                 <w:b w:val="1"/>
                 <w:i w:val="0"/>
                 <w:smallCaps w:val="0"/>
                 <w:strike w:val="0"/>
                 <w:color w:val="000000"/>
-                <w:sz w:val="24"/>
-                <w:szCs w:val="24"/>
+                <w:sz w:val="22"/>
+                <w:szCs w:val="22"/>
                 <w:u w:val="none"/>
                 <w:shd w:fill="auto" w:val="clear"/>
                 <w:vertAlign w:val="baseline"/>
                 <w:rtl w:val="0"/>
               </w:rPr>
-              <w:t xml:space="preserve">3.2.8. Requerimientos de datos.</w:t>
+              <w:t xml:space="preserve">3.2.2. Carrito de compras.</w:t>
               <w:tab/>
-              <w:t xml:space="preserve">5</w:t>
+              <w:t xml:space="preserve">8</w:t>
             </w:r>
           </w:hyperlink>
           <w:r>
@@ -1467,9 +2683,305 @@
             </w:tabs>
             <w:spacing w:before="60" w:line="240" w:lineRule="auto"/>
             <w:rPr>
+              <w:rFonts w:ascii="Arial" w:cs="Arial" w:eastAsia="Arial" w:hAnsi="Arial"/>
               <w:b w:val="1"/>
+              <w:i w:val="0"/>
+              <w:smallCaps w:val="0"/>
+              <w:strike w:val="0"/>
               <w:color w:val="000000"/>
+              <w:sz w:val="22"/>
+              <w:szCs w:val="22"/>
               <w:u w:val="none"/>
+              <w:shd w:fill="auto" w:val="clear"/>
+              <w:vertAlign w:val="baseline"/>
+            </w:rPr>
+          </w:pPr>
+          <w:hyperlink w:anchor="_7qubnud39hey">
+            <w:r>
+              <w:rPr>
+                <w:rFonts w:ascii="Arial" w:cs="Arial" w:eastAsia="Arial" w:hAnsi="Arial"/>
+                <w:b w:val="1"/>
+                <w:i w:val="0"/>
+                <w:smallCaps w:val="0"/>
+                <w:strike w:val="0"/>
+                <w:color w:val="000000"/>
+                <w:sz w:val="22"/>
+                <w:szCs w:val="22"/>
+                <w:u w:val="none"/>
+                <w:shd w:fill="auto" w:val="clear"/>
+                <w:vertAlign w:val="baseline"/>
+                <w:rtl w:val="0"/>
+              </w:rPr>
+              <w:t xml:space="preserve">● Identificación del actor principal.</w:t>
+              <w:tab/>
+              <w:t xml:space="preserve">8</w:t>
+            </w:r>
+          </w:hyperlink>
+          <w:r>
+            <w:rPr>
+              <w:rtl w:val="0"/>
+            </w:rPr>
+          </w:r>
+        </w:p>
+        <w:p>
+          <w:pPr>
+            <w:widowControl w:val="0"/>
+            <w:tabs>
+              <w:tab w:val="right" w:leader="dot" w:pos="12000"/>
+            </w:tabs>
+            <w:spacing w:before="60" w:line="240" w:lineRule="auto"/>
+            <w:rPr>
+              <w:rFonts w:ascii="Arial" w:cs="Arial" w:eastAsia="Arial" w:hAnsi="Arial"/>
+              <w:b w:val="1"/>
+              <w:i w:val="0"/>
+              <w:smallCaps w:val="0"/>
+              <w:strike w:val="0"/>
+              <w:color w:val="000000"/>
+              <w:sz w:val="22"/>
+              <w:szCs w:val="22"/>
+              <w:u w:val="none"/>
+              <w:shd w:fill="auto" w:val="clear"/>
+              <w:vertAlign w:val="baseline"/>
+            </w:rPr>
+          </w:pPr>
+          <w:hyperlink w:anchor="_n798rd4zi8f3">
+            <w:r>
+              <w:rPr>
+                <w:rFonts w:ascii="Arial" w:cs="Arial" w:eastAsia="Arial" w:hAnsi="Arial"/>
+                <w:b w:val="1"/>
+                <w:i w:val="0"/>
+                <w:smallCaps w:val="0"/>
+                <w:strike w:val="0"/>
+                <w:color w:val="000000"/>
+                <w:sz w:val="22"/>
+                <w:szCs w:val="22"/>
+                <w:u w:val="none"/>
+                <w:shd w:fill="auto" w:val="clear"/>
+                <w:vertAlign w:val="baseline"/>
+                <w:rtl w:val="0"/>
+              </w:rPr>
+              <w:t xml:space="preserve">● Descripción general del caso de uso.</w:t>
+              <w:tab/>
+              <w:t xml:space="preserve">8</w:t>
+            </w:r>
+          </w:hyperlink>
+          <w:r>
+            <w:rPr>
+              <w:rtl w:val="0"/>
+            </w:rPr>
+          </w:r>
+        </w:p>
+        <w:p>
+          <w:pPr>
+            <w:widowControl w:val="0"/>
+            <w:tabs>
+              <w:tab w:val="right" w:leader="dot" w:pos="12000"/>
+            </w:tabs>
+            <w:spacing w:before="60" w:line="240" w:lineRule="auto"/>
+            <w:rPr>
+              <w:rFonts w:ascii="Arial" w:cs="Arial" w:eastAsia="Arial" w:hAnsi="Arial"/>
+              <w:b w:val="1"/>
+              <w:i w:val="0"/>
+              <w:smallCaps w:val="0"/>
+              <w:strike w:val="0"/>
+              <w:color w:val="000000"/>
+              <w:sz w:val="22"/>
+              <w:szCs w:val="22"/>
+              <w:u w:val="none"/>
+              <w:shd w:fill="auto" w:val="clear"/>
+              <w:vertAlign w:val="baseline"/>
+            </w:rPr>
+          </w:pPr>
+          <w:hyperlink w:anchor="_bxy16tkhopwj">
+            <w:r>
+              <w:rPr>
+                <w:rFonts w:ascii="Arial" w:cs="Arial" w:eastAsia="Arial" w:hAnsi="Arial"/>
+                <w:b w:val="1"/>
+                <w:i w:val="0"/>
+                <w:smallCaps w:val="0"/>
+                <w:strike w:val="0"/>
+                <w:color w:val="000000"/>
+                <w:sz w:val="22"/>
+                <w:szCs w:val="22"/>
+                <w:u w:val="none"/>
+                <w:shd w:fill="auto" w:val="clear"/>
+                <w:vertAlign w:val="baseline"/>
+                <w:rtl w:val="0"/>
+              </w:rPr>
+              <w:t xml:space="preserve">● Flujo básico de eventos.</w:t>
+              <w:tab/>
+              <w:t xml:space="preserve">8</w:t>
+            </w:r>
+          </w:hyperlink>
+          <w:r>
+            <w:rPr>
+              <w:rtl w:val="0"/>
+            </w:rPr>
+          </w:r>
+        </w:p>
+        <w:p>
+          <w:pPr>
+            <w:widowControl w:val="0"/>
+            <w:tabs>
+              <w:tab w:val="right" w:leader="dot" w:pos="12000"/>
+            </w:tabs>
+            <w:spacing w:before="60" w:line="240" w:lineRule="auto"/>
+            <w:rPr>
+              <w:rFonts w:ascii="Arial" w:cs="Arial" w:eastAsia="Arial" w:hAnsi="Arial"/>
+              <w:b w:val="1"/>
+              <w:i w:val="0"/>
+              <w:smallCaps w:val="0"/>
+              <w:strike w:val="0"/>
+              <w:color w:val="000000"/>
+              <w:sz w:val="22"/>
+              <w:szCs w:val="22"/>
+              <w:u w:val="none"/>
+              <w:shd w:fill="auto" w:val="clear"/>
+              <w:vertAlign w:val="baseline"/>
+            </w:rPr>
+          </w:pPr>
+          <w:hyperlink w:anchor="_dmr57pvkfke">
+            <w:r>
+              <w:rPr>
+                <w:rFonts w:ascii="Arial" w:cs="Arial" w:eastAsia="Arial" w:hAnsi="Arial"/>
+                <w:b w:val="1"/>
+                <w:i w:val="0"/>
+                <w:smallCaps w:val="0"/>
+                <w:strike w:val="0"/>
+                <w:color w:val="000000"/>
+                <w:sz w:val="22"/>
+                <w:szCs w:val="22"/>
+                <w:u w:val="none"/>
+                <w:shd w:fill="auto" w:val="clear"/>
+                <w:vertAlign w:val="baseline"/>
+                <w:rtl w:val="0"/>
+              </w:rPr>
+              <w:t xml:space="preserve">● Flujos alternativos de eventos.</w:t>
+              <w:tab/>
+              <w:t xml:space="preserve">8</w:t>
+            </w:r>
+          </w:hyperlink>
+          <w:r>
+            <w:rPr>
+              <w:rtl w:val="0"/>
+            </w:rPr>
+          </w:r>
+        </w:p>
+        <w:p>
+          <w:pPr>
+            <w:widowControl w:val="0"/>
+            <w:tabs>
+              <w:tab w:val="right" w:leader="dot" w:pos="12000"/>
+            </w:tabs>
+            <w:spacing w:before="60" w:line="240" w:lineRule="auto"/>
+            <w:rPr>
+              <w:rFonts w:ascii="Arial" w:cs="Arial" w:eastAsia="Arial" w:hAnsi="Arial"/>
+              <w:b w:val="1"/>
+              <w:i w:val="0"/>
+              <w:smallCaps w:val="0"/>
+              <w:strike w:val="0"/>
+              <w:color w:val="000000"/>
+              <w:sz w:val="22"/>
+              <w:szCs w:val="22"/>
+              <w:u w:val="none"/>
+              <w:shd w:fill="auto" w:val="clear"/>
+              <w:vertAlign w:val="baseline"/>
+            </w:rPr>
+          </w:pPr>
+          <w:hyperlink w:anchor="_qq9fzjxl5u19">
+            <w:r>
+              <w:rPr>
+                <w:rFonts w:ascii="Arial" w:cs="Arial" w:eastAsia="Arial" w:hAnsi="Arial"/>
+                <w:b w:val="1"/>
+                <w:i w:val="0"/>
+                <w:smallCaps w:val="0"/>
+                <w:strike w:val="0"/>
+                <w:color w:val="000000"/>
+                <w:sz w:val="22"/>
+                <w:szCs w:val="22"/>
+                <w:u w:val="none"/>
+                <w:shd w:fill="auto" w:val="clear"/>
+                <w:vertAlign w:val="baseline"/>
+                <w:rtl w:val="0"/>
+              </w:rPr>
+              <w:t xml:space="preserve">● Precondiciones y postcondiciones.</w:t>
+              <w:tab/>
+              <w:t xml:space="preserve">8</w:t>
+            </w:r>
+          </w:hyperlink>
+          <w:r>
+            <w:rPr>
+              <w:rtl w:val="0"/>
+            </w:rPr>
+          </w:r>
+        </w:p>
+        <w:p>
+          <w:pPr>
+            <w:widowControl w:val="0"/>
+            <w:tabs>
+              <w:tab w:val="right" w:leader="dot" w:pos="12000"/>
+            </w:tabs>
+            <w:spacing w:before="60" w:line="240" w:lineRule="auto"/>
+            <w:rPr>
+              <w:rFonts w:ascii="Arial" w:cs="Arial" w:eastAsia="Arial" w:hAnsi="Arial"/>
+              <w:b w:val="1"/>
+              <w:i w:val="0"/>
+              <w:smallCaps w:val="0"/>
+              <w:strike w:val="0"/>
+              <w:color w:val="000000"/>
+              <w:sz w:val="22"/>
+              <w:szCs w:val="22"/>
+              <w:u w:val="none"/>
+              <w:shd w:fill="auto" w:val="clear"/>
+              <w:vertAlign w:val="baseline"/>
+            </w:rPr>
+          </w:pPr>
+          <w:hyperlink w:anchor="_q80xcoezpqso">
+            <w:r>
+              <w:rPr>
+                <w:rFonts w:ascii="Arial" w:cs="Arial" w:eastAsia="Arial" w:hAnsi="Arial"/>
+                <w:b w:val="1"/>
+                <w:i w:val="0"/>
+                <w:smallCaps w:val="0"/>
+                <w:strike w:val="0"/>
+                <w:color w:val="000000"/>
+                <w:sz w:val="22"/>
+                <w:szCs w:val="22"/>
+                <w:u w:val="none"/>
+                <w:shd w:fill="auto" w:val="clear"/>
+                <w:vertAlign w:val="baseline"/>
+                <w:rtl w:val="0"/>
+              </w:rPr>
+              <w:t xml:space="preserve">● Requerimientos de datos.</w:t>
+              <w:tab/>
+              <w:t xml:space="preserve">8</w:t>
+            </w:r>
+          </w:hyperlink>
+          <w:r>
+            <w:rPr>
+              <w:rtl w:val="0"/>
+            </w:rPr>
+          </w:r>
+        </w:p>
+        <w:p>
+          <w:pPr>
+            <w:widowControl w:val="0"/>
+            <w:tabs>
+              <w:tab w:val="right" w:leader="dot" w:pos="12000"/>
+            </w:tabs>
+            <w:spacing w:before="60" w:line="240" w:lineRule="auto"/>
+            <w:rPr>
+              <w:rFonts w:ascii="Arial" w:cs="Arial" w:eastAsia="Arial" w:hAnsi="Arial"/>
+              <w:b w:val="1"/>
+              <w:i w:val="0"/>
+              <w:smallCaps w:val="0"/>
+              <w:strike w:val="0"/>
+              <w:color w:val="000000"/>
+              <w:sz w:val="22"/>
+              <w:szCs w:val="22"/>
+              <w:u w:val="none"/>
+              <w:shd w:fill="auto" w:val="clear"/>
+              <w:vertAlign w:val="baseline"/>
             </w:rPr>
           </w:pPr>
           <w:hyperlink w:anchor="_p6o95ugekczz">
@@ -1490,7 +3002,7 @@
               </w:rPr>
               <w:t xml:space="preserve">3.3. Diagramas de casos de uso.</w:t>
               <w:tab/>
-              <w:t xml:space="preserve">5</w:t>
+              <w:t xml:space="preserve">9</w:t>
             </w:r>
           </w:hyperlink>
           <w:r>
@@ -1507,9 +3019,17 @@
             </w:tabs>
             <w:spacing w:before="60" w:line="240" w:lineRule="auto"/>
             <w:rPr>
+              <w:rFonts w:ascii="Arial" w:cs="Arial" w:eastAsia="Arial" w:hAnsi="Arial"/>
               <w:b w:val="1"/>
+              <w:i w:val="0"/>
+              <w:smallCaps w:val="0"/>
+              <w:strike w:val="0"/>
               <w:color w:val="000000"/>
+              <w:sz w:val="22"/>
+              <w:szCs w:val="22"/>
               <w:u w:val="none"/>
+              <w:shd w:fill="auto" w:val="clear"/>
+              <w:vertAlign w:val="baseline"/>
             </w:rPr>
           </w:pPr>
           <w:hyperlink w:anchor="_2ojaso6zay5e">
@@ -1530,7 +3050,7 @@
               </w:rPr>
               <w:t xml:space="preserve">4. Matriz de trazabilidad de requerimientos.</w:t>
               <w:tab/>
-              <w:t xml:space="preserve">5</w:t>
+              <w:t xml:space="preserve">9</w:t>
             </w:r>
           </w:hyperlink>
           <w:r>
@@ -1684,16 +3204,6 @@
     </w:p>
     <w:p>
       <w:pPr>
-        <w:rPr/>
-      </w:pPr>
-      <w:r>
-        <w:rPr>
-          <w:rtl w:val="0"/>
-        </w:rPr>
-      </w:r>
-    </w:p>
-    <w:p>
-      <w:pPr>
         <w:pStyle w:val="Heading1"/>
         <w:numPr>
           <w:ilvl w:val="0"/>
@@ -1770,36 +3280,6 @@
     </w:p>
     <w:p>
       <w:pPr>
-        <w:ind w:left="1440" w:firstLine="0"/>
-        <w:rPr>
-          <w:rFonts w:ascii="Times New Roman" w:cs="Times New Roman" w:eastAsia="Times New Roman" w:hAnsi="Times New Roman"/>
-          <w:sz w:val="24"/>
-          <w:szCs w:val="24"/>
-        </w:rPr>
-      </w:pPr>
-      <w:r>
-        <w:rPr>
-          <w:rtl w:val="0"/>
-        </w:rPr>
-      </w:r>
-    </w:p>
-    <w:p>
-      <w:pPr>
-        <w:ind w:left="1440" w:firstLine="0"/>
-        <w:rPr>
-          <w:rFonts w:ascii="Times New Roman" w:cs="Times New Roman" w:eastAsia="Times New Roman" w:hAnsi="Times New Roman"/>
-          <w:sz w:val="24"/>
-          <w:szCs w:val="24"/>
-        </w:rPr>
-      </w:pPr>
-      <w:r>
-        <w:rPr>
-          <w:rtl w:val="0"/>
-        </w:rPr>
-      </w:r>
-    </w:p>
-    <w:p>
-      <w:pPr>
         <w:pStyle w:val="Heading1"/>
         <w:numPr>
           <w:ilvl w:val="1"/>
@@ -2315,21 +3795,6 @@
     </w:p>
     <w:p>
       <w:pPr>
-        <w:ind w:left="1440" w:firstLine="0"/>
-        <w:rPr>
-          <w:rFonts w:ascii="Times New Roman" w:cs="Times New Roman" w:eastAsia="Times New Roman" w:hAnsi="Times New Roman"/>
-          <w:sz w:val="24"/>
-          <w:szCs w:val="24"/>
-        </w:rPr>
-      </w:pPr>
-      <w:r>
-        <w:rPr>
-          <w:rtl w:val="0"/>
-        </w:rPr>
-      </w:r>
-    </w:p>
-    <w:p>
-      <w:pPr>
         <w:numPr>
           <w:ilvl w:val="0"/>
           <w:numId w:val="2"/>
@@ -2364,21 +3829,6 @@
     </w:p>
     <w:p>
       <w:pPr>
-        <w:ind w:left="1440" w:firstLine="0"/>
-        <w:rPr>
-          <w:rFonts w:ascii="Times New Roman" w:cs="Times New Roman" w:eastAsia="Times New Roman" w:hAnsi="Times New Roman"/>
-          <w:sz w:val="24"/>
-          <w:szCs w:val="24"/>
-        </w:rPr>
-      </w:pPr>
-      <w:r>
-        <w:rPr>
-          <w:rtl w:val="0"/>
-        </w:rPr>
-      </w:r>
-    </w:p>
-    <w:p>
-      <w:pPr>
         <w:numPr>
           <w:ilvl w:val="0"/>
           <w:numId w:val="23"/>
@@ -2413,21 +3863,6 @@
     </w:p>
     <w:p>
       <w:pPr>
-        <w:ind w:left="1440" w:firstLine="0"/>
-        <w:rPr>
-          <w:rFonts w:ascii="Times New Roman" w:cs="Times New Roman" w:eastAsia="Times New Roman" w:hAnsi="Times New Roman"/>
-          <w:sz w:val="24"/>
-          <w:szCs w:val="24"/>
-        </w:rPr>
-      </w:pPr>
-      <w:r>
-        <w:rPr>
-          <w:rtl w:val="0"/>
-        </w:rPr>
-      </w:r>
-    </w:p>
-    <w:p>
-      <w:pPr>
         <w:numPr>
           <w:ilvl w:val="0"/>
           <w:numId w:val="8"/>
@@ -2462,21 +3897,6 @@
     </w:p>
     <w:p>
       <w:pPr>
-        <w:ind w:left="1440" w:firstLine="0"/>
-        <w:rPr>
-          <w:rFonts w:ascii="Times New Roman" w:cs="Times New Roman" w:eastAsia="Times New Roman" w:hAnsi="Times New Roman"/>
-          <w:sz w:val="24"/>
-          <w:szCs w:val="24"/>
-        </w:rPr>
-      </w:pPr>
-      <w:r>
-        <w:rPr>
-          <w:rtl w:val="0"/>
-        </w:rPr>
-      </w:r>
-    </w:p>
-    <w:p>
-      <w:pPr>
         <w:numPr>
           <w:ilvl w:val="0"/>
           <w:numId w:val="22"/>
@@ -2507,21 +3927,6 @@
           <w:rtl w:val="0"/>
         </w:rPr>
         <w:t xml:space="preserve"> el sistema brinda a los clientes un entorno seguro para las transacciones en línea, lo que reduce el riesgo de fraude y robo de información.</w:t>
-      </w:r>
-    </w:p>
-    <w:p>
-      <w:pPr>
-        <w:ind w:left="1440" w:firstLine="0"/>
-        <w:rPr>
-          <w:rFonts w:ascii="Times New Roman" w:cs="Times New Roman" w:eastAsia="Times New Roman" w:hAnsi="Times New Roman"/>
-          <w:sz w:val="24"/>
-          <w:szCs w:val="24"/>
-        </w:rPr>
-      </w:pPr>
-      <w:r>
-        <w:rPr>
-          <w:rtl w:val="0"/>
-        </w:rPr>
       </w:r>
     </w:p>
     <w:p>
@@ -2613,21 +4018,6 @@
     </w:p>
     <w:p>
       <w:pPr>
-        <w:ind w:left="1440" w:firstLine="0"/>
-        <w:rPr>
-          <w:rFonts w:ascii="Times New Roman" w:cs="Times New Roman" w:eastAsia="Times New Roman" w:hAnsi="Times New Roman"/>
-          <w:sz w:val="24"/>
-          <w:szCs w:val="24"/>
-        </w:rPr>
-      </w:pPr>
-      <w:r>
-        <w:rPr>
-          <w:rtl w:val="0"/>
-        </w:rPr>
-      </w:r>
-    </w:p>
-    <w:p>
-      <w:pPr>
         <w:numPr>
           <w:ilvl w:val="0"/>
           <w:numId w:val="19"/>
@@ -2662,21 +4052,6 @@
     </w:p>
     <w:p>
       <w:pPr>
-        <w:ind w:left="1440" w:firstLine="0"/>
-        <w:rPr>
-          <w:rFonts w:ascii="Times New Roman" w:cs="Times New Roman" w:eastAsia="Times New Roman" w:hAnsi="Times New Roman"/>
-          <w:sz w:val="24"/>
-          <w:szCs w:val="24"/>
-        </w:rPr>
-      </w:pPr>
-      <w:r>
-        <w:rPr>
-          <w:rtl w:val="0"/>
-        </w:rPr>
-      </w:r>
-    </w:p>
-    <w:p>
-      <w:pPr>
         <w:numPr>
           <w:ilvl w:val="0"/>
           <w:numId w:val="10"/>
@@ -2711,21 +4086,6 @@
     </w:p>
     <w:p>
       <w:pPr>
-        <w:ind w:left="1440" w:firstLine="0"/>
-        <w:rPr>
-          <w:rFonts w:ascii="Times New Roman" w:cs="Times New Roman" w:eastAsia="Times New Roman" w:hAnsi="Times New Roman"/>
-          <w:sz w:val="24"/>
-          <w:szCs w:val="24"/>
-        </w:rPr>
-      </w:pPr>
-      <w:r>
-        <w:rPr>
-          <w:rtl w:val="0"/>
-        </w:rPr>
-      </w:r>
-    </w:p>
-    <w:p>
-      <w:pPr>
         <w:numPr>
           <w:ilvl w:val="0"/>
           <w:numId w:val="11"/>
@@ -2760,21 +4120,6 @@
     </w:p>
     <w:p>
       <w:pPr>
-        <w:ind w:left="1440" w:firstLine="0"/>
-        <w:rPr>
-          <w:rFonts w:ascii="Times New Roman" w:cs="Times New Roman" w:eastAsia="Times New Roman" w:hAnsi="Times New Roman"/>
-          <w:sz w:val="24"/>
-          <w:szCs w:val="24"/>
-        </w:rPr>
-      </w:pPr>
-      <w:r>
-        <w:rPr>
-          <w:rtl w:val="0"/>
-        </w:rPr>
-      </w:r>
-    </w:p>
-    <w:p>
-      <w:pPr>
         <w:numPr>
           <w:ilvl w:val="0"/>
           <w:numId w:val="5"/>
@@ -2809,21 +4154,6 @@
     </w:p>
     <w:p>
       <w:pPr>
-        <w:ind w:left="1440" w:firstLine="0"/>
-        <w:rPr>
-          <w:rFonts w:ascii="Times New Roman" w:cs="Times New Roman" w:eastAsia="Times New Roman" w:hAnsi="Times New Roman"/>
-          <w:sz w:val="24"/>
-          <w:szCs w:val="24"/>
-        </w:rPr>
-      </w:pPr>
-      <w:r>
-        <w:rPr>
-          <w:rtl w:val="0"/>
-        </w:rPr>
-      </w:r>
-    </w:p>
-    <w:p>
-      <w:pPr>
         <w:numPr>
           <w:ilvl w:val="0"/>
           <w:numId w:val="7"/>
@@ -2858,21 +4188,6 @@
     </w:p>
     <w:p>
       <w:pPr>
-        <w:ind w:left="1440" w:firstLine="0"/>
-        <w:rPr>
-          <w:rFonts w:ascii="Times New Roman" w:cs="Times New Roman" w:eastAsia="Times New Roman" w:hAnsi="Times New Roman"/>
-          <w:sz w:val="24"/>
-          <w:szCs w:val="24"/>
-        </w:rPr>
-      </w:pPr>
-      <w:r>
-        <w:rPr>
-          <w:rtl w:val="0"/>
-        </w:rPr>
-      </w:r>
-    </w:p>
-    <w:p>
-      <w:pPr>
         <w:numPr>
           <w:ilvl w:val="0"/>
           <w:numId w:val="12"/>
@@ -2903,36 +4218,6 @@
           <w:rtl w:val="0"/>
         </w:rPr>
         <w:t xml:space="preserve"> el espacio debe ser accesible y utilizable por personas con discapacidad visual o auditiva.</w:t>
-      </w:r>
-    </w:p>
-    <w:p>
-      <w:pPr>
-        <w:ind w:left="0" w:firstLine="0"/>
-        <w:rPr>
-          <w:rFonts w:ascii="Times New Roman" w:cs="Times New Roman" w:eastAsia="Times New Roman" w:hAnsi="Times New Roman"/>
-          <w:sz w:val="24"/>
-          <w:szCs w:val="24"/>
-        </w:rPr>
-      </w:pPr>
-      <w:r>
-        <w:rPr>
-          <w:rtl w:val="0"/>
-        </w:rPr>
-      </w:r>
-    </w:p>
-    <w:p>
-      <w:pPr>
-        <w:ind w:left="0" w:firstLine="0"/>
-        <w:rPr>
-          <w:rFonts w:ascii="Times New Roman" w:cs="Times New Roman" w:eastAsia="Times New Roman" w:hAnsi="Times New Roman"/>
-          <w:sz w:val="24"/>
-          <w:szCs w:val="24"/>
-        </w:rPr>
-      </w:pPr>
-      <w:r>
-        <w:rPr>
-          <w:rtl w:val="0"/>
-        </w:rPr>
       </w:r>
     </w:p>
     <w:p>
@@ -3060,21 +4345,6 @@
     </w:p>
     <w:p>
       <w:pPr>
-        <w:ind w:left="1440" w:firstLine="0"/>
-        <w:rPr>
-          <w:rFonts w:ascii="Times New Roman" w:cs="Times New Roman" w:eastAsia="Times New Roman" w:hAnsi="Times New Roman"/>
-          <w:sz w:val="24"/>
-          <w:szCs w:val="24"/>
-        </w:rPr>
-      </w:pPr>
-      <w:r>
-        <w:rPr>
-          <w:rtl w:val="0"/>
-        </w:rPr>
-      </w:r>
-    </w:p>
-    <w:p>
-      <w:pPr>
         <w:numPr>
           <w:ilvl w:val="0"/>
           <w:numId w:val="15"/>
@@ -3105,25 +4375,6 @@
           <w:rtl w:val="0"/>
         </w:rPr>
         <w:t xml:space="preserve"> el sistema debe estar disponible en todo momento y requiere servidores de alta calidad y una infraestructura de red estable.</w:t>
-      </w:r>
-    </w:p>
-    <w:p>
-      <w:pPr>
-        <w:ind w:left="1440" w:firstLine="0"/>
-        <w:rPr>
-          <w:rFonts w:ascii="Times New Roman" w:cs="Times New Roman" w:eastAsia="Times New Roman" w:hAnsi="Times New Roman"/>
-          <w:sz w:val="24"/>
-          <w:szCs w:val="24"/>
-        </w:rPr>
-      </w:pPr>
-      <w:r>
-        <w:rPr>
-          <w:rFonts w:ascii="Times New Roman" w:cs="Times New Roman" w:eastAsia="Times New Roman" w:hAnsi="Times New Roman"/>
-          <w:sz w:val="24"/>
-          <w:szCs w:val="24"/>
-          <w:rtl w:val="0"/>
-        </w:rPr>
-        <w:t xml:space="preserve"> </w:t>
       </w:r>
     </w:p>
     <w:p>
@@ -3317,21 +4568,6 @@
       </w:pPr>
       <w:r>
         <w:rPr>
-          <w:rtl w:val="0"/>
-        </w:rPr>
-      </w:r>
-    </w:p>
-    <w:p>
-      <w:pPr>
-        <w:ind w:left="1440" w:firstLine="0"/>
-        <w:rPr>
-          <w:rFonts w:ascii="Times New Roman" w:cs="Times New Roman" w:eastAsia="Times New Roman" w:hAnsi="Times New Roman"/>
-          <w:sz w:val="24"/>
-          <w:szCs w:val="24"/>
-        </w:rPr>
-      </w:pPr>
-      <w:r>
-        <w:rPr>
           <w:rFonts w:ascii="Times New Roman" w:cs="Times New Roman" w:eastAsia="Times New Roman" w:hAnsi="Times New Roman"/>
           <w:b w:val="1"/>
           <w:sz w:val="24"/>
@@ -3348,21 +4584,6 @@
           <w:rtl w:val="0"/>
         </w:rPr>
         <w:t xml:space="preserve"> Los clientes son usuarios que buscan y compran productos en el sitio web. Los clientes pueden ver productos, buscar productos, seleccionar productos y pagar. </w:t>
-      </w:r>
-    </w:p>
-    <w:p>
-      <w:pPr>
-        <w:ind w:left="1440" w:firstLine="0"/>
-        <w:rPr>
-          <w:rFonts w:ascii="Times New Roman" w:cs="Times New Roman" w:eastAsia="Times New Roman" w:hAnsi="Times New Roman"/>
-          <w:sz w:val="24"/>
-          <w:szCs w:val="24"/>
-        </w:rPr>
-      </w:pPr>
-      <w:r>
-        <w:rPr>
-          <w:rtl w:val="0"/>
-        </w:rPr>
       </w:r>
     </w:p>
     <w:p>
@@ -3433,30 +4654,20 @@
         <w:ind w:left="1440" w:firstLine="0"/>
         <w:rPr>
           <w:rFonts w:ascii="Times New Roman" w:cs="Times New Roman" w:eastAsia="Times New Roman" w:hAnsi="Times New Roman"/>
-          <w:sz w:val="24"/>
-          <w:szCs w:val="24"/>
-        </w:rPr>
-      </w:pPr>
-      <w:r>
-        <w:rPr>
-          <w:rFonts w:ascii="Times New Roman" w:cs="Times New Roman" w:eastAsia="Times New Roman" w:hAnsi="Times New Roman"/>
-          <w:sz w:val="24"/>
-          <w:szCs w:val="24"/>
-          <w:rtl w:val="0"/>
-        </w:rPr>
-        <w:t xml:space="preserve">Los casos de uso describen las acciones que los actores pueden realizar en el sistema. Los casos de uso del sitio web para la venta de viviendas y proyectos de construcción son los siguientes:</w:t>
-      </w:r>
-    </w:p>
-    <w:p>
-      <w:pPr>
-        <w:ind w:left="0" w:firstLine="0"/>
-        <w:rPr>
-          <w:rFonts w:ascii="Times New Roman" w:cs="Times New Roman" w:eastAsia="Times New Roman" w:hAnsi="Times New Roman"/>
-          <w:b w:val="1"/>
-          <w:sz w:val="24"/>
-          <w:szCs w:val="24"/>
-        </w:rPr>
-      </w:pPr>
+          <w:b w:val="1"/>
+          <w:sz w:val="24"/>
+          <w:szCs w:val="24"/>
+        </w:rPr>
+      </w:pPr>
+      <w:r>
+        <w:rPr>
+          <w:rFonts w:ascii="Times New Roman" w:cs="Times New Roman" w:eastAsia="Times New Roman" w:hAnsi="Times New Roman"/>
+          <w:sz w:val="24"/>
+          <w:szCs w:val="24"/>
+          <w:rtl w:val="0"/>
+        </w:rPr>
+        <w:t xml:space="preserve">Los casos de uso describen las acciones que los actores pueden realizar en el sistema. Los casos de uso del sitio web son los siguientes:</w:t>
+      </w:r>
       <w:r>
         <w:rPr>
           <w:rtl w:val="0"/>
@@ -3468,6 +4679,7 @@
         <w:ind w:left="1440" w:firstLine="0"/>
         <w:rPr>
           <w:rFonts w:ascii="Times New Roman" w:cs="Times New Roman" w:eastAsia="Times New Roman" w:hAnsi="Times New Roman"/>
+          <w:b w:val="1"/>
           <w:sz w:val="24"/>
           <w:szCs w:val="24"/>
         </w:rPr>
@@ -3491,50 +4703,39 @@
         </w:rPr>
         <w:t xml:space="preserve">Los usuarios pueden ver y editar su información de perfil, incluyendo su dirección de envío y la información de pago.</w:t>
       </w:r>
+      <w:r>
+        <w:rPr>
+          <w:rtl w:val="0"/>
+        </w:rPr>
+      </w:r>
     </w:p>
     <w:p>
       <w:pPr>
         <w:ind w:left="1440" w:firstLine="0"/>
         <w:rPr>
           <w:rFonts w:ascii="Times New Roman" w:cs="Times New Roman" w:eastAsia="Times New Roman" w:hAnsi="Times New Roman"/>
-          <w:b w:val="1"/>
-          <w:sz w:val="24"/>
-          <w:szCs w:val="24"/>
-        </w:rPr>
-      </w:pPr>
-      <w:r>
-        <w:rPr>
-          <w:rtl w:val="0"/>
-        </w:rPr>
-      </w:r>
-    </w:p>
-    <w:p>
-      <w:pPr>
-        <w:ind w:left="1440" w:firstLine="0"/>
-        <w:rPr>
-          <w:rFonts w:ascii="Times New Roman" w:cs="Times New Roman" w:eastAsia="Times New Roman" w:hAnsi="Times New Roman"/>
-          <w:sz w:val="24"/>
-          <w:szCs w:val="24"/>
-        </w:rPr>
-      </w:pPr>
-      <w:r>
-        <w:rPr>
-          <w:rFonts w:ascii="Times New Roman" w:cs="Times New Roman" w:eastAsia="Times New Roman" w:hAnsi="Times New Roman"/>
-          <w:b w:val="1"/>
-          <w:sz w:val="24"/>
-          <w:szCs w:val="24"/>
-          <w:rtl w:val="0"/>
-        </w:rPr>
-        <w:t xml:space="preserve">Agregar y ver métodos de pago: </w:t>
-      </w:r>
-      <w:r>
-        <w:rPr>
-          <w:rFonts w:ascii="Times New Roman" w:cs="Times New Roman" w:eastAsia="Times New Roman" w:hAnsi="Times New Roman"/>
-          <w:sz w:val="24"/>
-          <w:szCs w:val="24"/>
-          <w:rtl w:val="0"/>
-        </w:rPr>
-        <w:t xml:space="preserve">Los usuarios pueden agregar y editar sus métodos de pago en su perfil, incluyendo tarjetas de crédito y débito, PayPal, etc. También pueden ver los métodos de pago que ya han agregado.</w:t>
+          <w:sz w:val="24"/>
+          <w:szCs w:val="24"/>
+        </w:rPr>
+      </w:pPr>
+      <w:r>
+        <w:rPr>
+          <w:rFonts w:ascii="Times New Roman" w:cs="Times New Roman" w:eastAsia="Times New Roman" w:hAnsi="Times New Roman"/>
+          <w:b w:val="1"/>
+          <w:sz w:val="24"/>
+          <w:szCs w:val="24"/>
+          <w:rtl w:val="0"/>
+        </w:rPr>
+        <w:t xml:space="preserve">Carrito de compras: </w:t>
+      </w:r>
+      <w:r>
+        <w:rPr>
+          <w:rFonts w:ascii="Times New Roman" w:cs="Times New Roman" w:eastAsia="Times New Roman" w:hAnsi="Times New Roman"/>
+          <w:sz w:val="24"/>
+          <w:szCs w:val="24"/>
+          <w:rtl w:val="0"/>
+        </w:rPr>
+        <w:t xml:space="preserve">Los usuarios pueden agregar, modificar y editar los productos del carrito de compras. Y si no es el caso, poder comprar directamente.</w:t>
       </w:r>
     </w:p>
     <w:p>
@@ -3655,7 +4856,7 @@
           <w:szCs w:val="24"/>
           <w:rtl w:val="0"/>
         </w:rPr>
-        <w:t xml:space="preserve">Agregar y ver métodos de pago</w:t>
+        <w:t xml:space="preserve">Carrito de compras.</w:t>
       </w:r>
     </w:p>
     <w:p>
@@ -4194,7 +5395,7 @@
           <w:szCs w:val="24"/>
           <w:rtl w:val="0"/>
         </w:rPr>
-        <w:t xml:space="preserve">Información personal del usuario (nombre, dirección, correo electrónico, etc.).</w:t>
+        <w:t xml:space="preserve">Nombre de usuario.</w:t>
       </w:r>
     </w:p>
     <w:p>
@@ -4217,30 +5418,7 @@
           <w:szCs w:val="24"/>
           <w:rtl w:val="0"/>
         </w:rPr>
-        <w:t xml:space="preserve">Historial de compras del usuario.</w:t>
-      </w:r>
-    </w:p>
-    <w:p>
-      <w:pPr>
-        <w:numPr>
-          <w:ilvl w:val="4"/>
-          <w:numId w:val="4"/>
-        </w:numPr>
-        <w:ind w:left="3600" w:hanging="360"/>
-        <w:rPr>
-          <w:rFonts w:ascii="Times New Roman" w:cs="Times New Roman" w:eastAsia="Times New Roman" w:hAnsi="Times New Roman"/>
-          <w:sz w:val="24"/>
-          <w:szCs w:val="24"/>
-        </w:rPr>
-      </w:pPr>
-      <w:r>
-        <w:rPr>
-          <w:rFonts w:ascii="Times New Roman" w:cs="Times New Roman" w:eastAsia="Times New Roman" w:hAnsi="Times New Roman"/>
-          <w:sz w:val="24"/>
-          <w:szCs w:val="24"/>
-          <w:rtl w:val="0"/>
-        </w:rPr>
-        <w:t xml:space="preserve">Métodos de pago asociados a la cuenta del usuario.</w:t>
+        <w:t xml:space="preserve">Contraseña.</w:t>
       </w:r>
     </w:p>
     <w:p>
@@ -4273,7 +5451,7 @@
         <w:rPr>
           <w:rtl w:val="0"/>
         </w:rPr>
-        <w:t xml:space="preserve">Agregar y ver métodos de pago.</w:t>
+        <w:t xml:space="preserve">Carrito de compras.</w:t>
       </w:r>
     </w:p>
     <w:p>
@@ -4316,7 +5494,7 @@
           <w:szCs w:val="24"/>
           <w:rtl w:val="0"/>
         </w:rPr>
-        <w:t xml:space="preserve">Los principales participantes son los usuarios registrados en el sistema que deseen agregar y administrar los medios de pago disponibles para realizar compras en la plataforma.</w:t>
+        <w:t xml:space="preserve">Los principales participantes son los usuarios registrados en el sistema que agrega productos al carrito de compras y poder pagarlas.</w:t>
       </w:r>
     </w:p>
     <w:p>
@@ -4359,7 +5537,7 @@
           <w:szCs w:val="24"/>
           <w:rtl w:val="0"/>
         </w:rPr>
-        <w:t xml:space="preserve">Los usuarios registrados pueden agregar uno o más métodos de pago a su perfil para facilitar el proceso de pago para futuras compras. El usuario también puede ver la lista de métodos de pago que ha agregado anteriormente.</w:t>
+        <w:t xml:space="preserve">Los usuarios registrados pueden agregar uno o más productos al carrito de compras para facilitar el proceso de pago. El usuario luego de agregar los productos deseados podrá realizar el pago de los productos seleccionados.</w:t>
       </w:r>
     </w:p>
     <w:p>
@@ -4406,7 +5584,7 @@
           <w:szCs w:val="24"/>
           <w:rtl w:val="0"/>
         </w:rPr>
-        <w:t xml:space="preserve">El usuario accede a su perfil y selecciona la opción de "Agregar método de pago".</w:t>
+        <w:t xml:space="preserve">El usuario accede a su perfil y busca el producto deseado.</w:t>
       </w:r>
     </w:p>
     <w:p>
@@ -4429,7 +5607,7 @@
           <w:szCs w:val="24"/>
           <w:rtl w:val="0"/>
         </w:rPr>
-        <w:t xml:space="preserve">El usuario ingresa la información del método de pago, como número de tarjeta, fecha de vencimiento y código de seguridad.</w:t>
+        <w:t xml:space="preserve">El usuario ingresa la descripción del producto, donde estará todo sobre el producto seleccionado, incluyendo el poder agregarlo al carrito de compras.</w:t>
       </w:r>
     </w:p>
     <w:p>
@@ -4452,7 +5630,7 @@
           <w:szCs w:val="24"/>
           <w:rtl w:val="0"/>
         </w:rPr>
-        <w:t xml:space="preserve">El sistema valida la información del método de pago y lo agrega al perfil del usuario.</w:t>
+        <w:t xml:space="preserve">El sistema valida el producto y se agrega automáticamente al carrito de compras.</w:t>
       </w:r>
     </w:p>
     <w:p>
@@ -4475,7 +5653,7 @@
           <w:szCs w:val="24"/>
           <w:rtl w:val="0"/>
         </w:rPr>
-        <w:t xml:space="preserve">El usuario puede ver la lista de métodos de pago agregados en su perfil.</w:t>
+        <w:t xml:space="preserve">El usuario puede ver la lista de productos del carrito de compras y tener la posibilidad de comprar o eliminar los productos deseados, modificar la cantidad del producto seleccionado o seguir agregando más productos.</w:t>
       </w:r>
       <w:r>
         <w:rPr>
@@ -4527,7 +5705,7 @@
           <w:szCs w:val="24"/>
           <w:rtl w:val="0"/>
         </w:rPr>
-        <w:t xml:space="preserve">Si la información del método de pago es inválida, el sistema muestra un mensaje de error y solicita al usuario que ingrese la información correcta.</w:t>
+        <w:t xml:space="preserve">Si la cantidad de stock supera la cantidad del producto seleccionado no podrá aumentar más la cantidad pedida.</w:t>
       </w:r>
     </w:p>
     <w:p>
@@ -4550,7 +5728,7 @@
           <w:szCs w:val="24"/>
           <w:rtl w:val="0"/>
         </w:rPr>
-        <w:t xml:space="preserve">Si el usuario desea eliminar un método de pago, puede seleccionarlo en su perfil y eliminarlo.</w:t>
+        <w:t xml:space="preserve">Si el usuario desea eliminar un producto del carrito de compras, podrá seleccionarlo y eliminarlo en el apartado del carrito de compras.</w:t>
       </w:r>
       <w:r>
         <w:rPr>
@@ -4628,7 +5806,7 @@
           <w:szCs w:val="24"/>
           <w:rtl w:val="0"/>
         </w:rPr>
-        <w:t xml:space="preserve">El usuario debe estar registrado y haber iniciado sesión en su cuenta para acceder a la opción de agregar y ver métodos de pago.</w:t>
+        <w:t xml:space="preserve">El usuario debe estar registrado y haber iniciado sesión en su cuenta para poder agregar productos y las opciones que tiene este.</w:t>
       </w:r>
     </w:p>
     <w:p>
@@ -4670,7 +5848,7 @@
           <w:szCs w:val="24"/>
           <w:rtl w:val="0"/>
         </w:rPr>
-        <w:t xml:space="preserve">El método de pago se agrega correctamente al perfil del usuario y está disponible para su uso en compras futuras.</w:t>
+        <w:t xml:space="preserve">El producto y la cantidad de este se registran o se eliminan en el carrito de compra.</w:t>
       </w:r>
     </w:p>
     <w:p>
@@ -4728,7 +5906,7 @@
           <w:szCs w:val="24"/>
           <w:rtl w:val="0"/>
         </w:rPr>
-        <w:t xml:space="preserve">Nombre completo del titular de la tarjeta</w:t>
+        <w:t xml:space="preserve">Producto seleccionado</w:t>
       </w:r>
     </w:p>
     <w:p>
@@ -4751,7 +5929,7 @@
           <w:szCs w:val="24"/>
           <w:rtl w:val="0"/>
         </w:rPr>
-        <w:t xml:space="preserve">Número de la tarjeta de crédito o débito</w:t>
+        <w:t xml:space="preserve">Cantidad del producto</w:t>
       </w:r>
     </w:p>
     <w:p>
@@ -4774,133 +5952,8 @@
           <w:szCs w:val="24"/>
           <w:rtl w:val="0"/>
         </w:rPr>
-        <w:t xml:space="preserve">Fecha de expiración de la tarjeta</w:t>
-      </w:r>
-    </w:p>
-    <w:p>
-      <w:pPr>
-        <w:numPr>
-          <w:ilvl w:val="4"/>
-          <w:numId w:val="4"/>
-        </w:numPr>
-        <w:ind w:left="3600" w:hanging="360"/>
-        <w:rPr>
-          <w:rFonts w:ascii="Times New Roman" w:cs="Times New Roman" w:eastAsia="Times New Roman" w:hAnsi="Times New Roman"/>
-          <w:sz w:val="24"/>
-          <w:szCs w:val="24"/>
-        </w:rPr>
-      </w:pPr>
-      <w:r>
-        <w:rPr>
-          <w:rFonts w:ascii="Times New Roman" w:cs="Times New Roman" w:eastAsia="Times New Roman" w:hAnsi="Times New Roman"/>
-          <w:sz w:val="24"/>
-          <w:szCs w:val="24"/>
-          <w:rtl w:val="0"/>
-        </w:rPr>
-        <w:t xml:space="preserve">Código de seguridad de la tarjeta</w:t>
-      </w:r>
-    </w:p>
-    <w:p>
-      <w:pPr>
-        <w:numPr>
-          <w:ilvl w:val="4"/>
-          <w:numId w:val="4"/>
-        </w:numPr>
-        <w:ind w:left="3600" w:hanging="360"/>
-        <w:rPr>
-          <w:rFonts w:ascii="Times New Roman" w:cs="Times New Roman" w:eastAsia="Times New Roman" w:hAnsi="Times New Roman"/>
-          <w:sz w:val="24"/>
-          <w:szCs w:val="24"/>
-        </w:rPr>
-      </w:pPr>
-      <w:r>
-        <w:rPr>
-          <w:rFonts w:ascii="Times New Roman" w:cs="Times New Roman" w:eastAsia="Times New Roman" w:hAnsi="Times New Roman"/>
-          <w:sz w:val="24"/>
-          <w:szCs w:val="24"/>
-          <w:rtl w:val="0"/>
-        </w:rPr>
-        <w:t xml:space="preserve">Dirección de facturación asociada a la tarjeta</w:t>
-      </w:r>
-    </w:p>
-    <w:p>
-      <w:pPr>
-        <w:numPr>
-          <w:ilvl w:val="4"/>
-          <w:numId w:val="4"/>
-        </w:numPr>
-        <w:ind w:left="3600" w:hanging="360"/>
-        <w:rPr>
-          <w:rFonts w:ascii="Times New Roman" w:cs="Times New Roman" w:eastAsia="Times New Roman" w:hAnsi="Times New Roman"/>
-          <w:sz w:val="24"/>
-          <w:szCs w:val="24"/>
-        </w:rPr>
-      </w:pPr>
-      <w:r>
-        <w:rPr>
-          <w:rFonts w:ascii="Times New Roman" w:cs="Times New Roman" w:eastAsia="Times New Roman" w:hAnsi="Times New Roman"/>
-          <w:sz w:val="24"/>
-          <w:szCs w:val="24"/>
-          <w:rtl w:val="0"/>
-        </w:rPr>
-        <w:t xml:space="preserve">Tipo de tarjeta (crédito o débito)</w:t>
-      </w:r>
-    </w:p>
-    <w:p>
-      <w:pPr>
-        <w:numPr>
-          <w:ilvl w:val="4"/>
-          <w:numId w:val="4"/>
-        </w:numPr>
-        <w:ind w:left="3600" w:hanging="360"/>
-        <w:rPr>
-          <w:rFonts w:ascii="Times New Roman" w:cs="Times New Roman" w:eastAsia="Times New Roman" w:hAnsi="Times New Roman"/>
-          <w:sz w:val="24"/>
-          <w:szCs w:val="24"/>
-        </w:rPr>
-      </w:pPr>
-      <w:r>
-        <w:rPr>
-          <w:rFonts w:ascii="Times New Roman" w:cs="Times New Roman" w:eastAsia="Times New Roman" w:hAnsi="Times New Roman"/>
-          <w:sz w:val="24"/>
-          <w:szCs w:val="24"/>
-          <w:rtl w:val="0"/>
-        </w:rPr>
-        <w:t xml:space="preserve">Método de pago preferido</w:t>
-      </w:r>
-    </w:p>
-    <w:p>
-      <w:pPr>
-        <w:numPr>
-          <w:ilvl w:val="4"/>
-          <w:numId w:val="4"/>
-        </w:numPr>
-        <w:ind w:left="3600" w:hanging="360"/>
-        <w:rPr>
-          <w:rFonts w:ascii="Times New Roman" w:cs="Times New Roman" w:eastAsia="Times New Roman" w:hAnsi="Times New Roman"/>
-          <w:sz w:val="24"/>
-          <w:szCs w:val="24"/>
-        </w:rPr>
-      </w:pPr>
-      <w:r>
-        <w:rPr>
-          <w:rFonts w:ascii="Times New Roman" w:cs="Times New Roman" w:eastAsia="Times New Roman" w:hAnsi="Times New Roman"/>
-          <w:sz w:val="24"/>
-          <w:szCs w:val="24"/>
-          <w:rtl w:val="0"/>
-        </w:rPr>
-        <w:t xml:space="preserve">Información de cuenta de PayPal (en caso de utilizar este método de pago)</w:t>
-      </w:r>
-      <w:r>
-        <w:rPr>
-          <w:rtl w:val="0"/>
-        </w:rPr>
-      </w:r>
-    </w:p>
-    <w:p>
-      <w:pPr>
-        <w:rPr/>
-      </w:pPr>
+        <w:t xml:space="preserve">Stock disponible</w:t>
+      </w:r>
       <w:r>
         <w:rPr>
           <w:rtl w:val="0"/>
@@ -4984,20 +6037,20 @@
           <wp:anchor allowOverlap="1" behindDoc="0" distB="114300" distT="114300" distL="114300" distR="114300" hidden="0" layoutInCell="1" locked="0" relativeHeight="0" simplePos="0">
             <wp:simplePos x="0" y="0"/>
             <wp:positionH relativeFrom="column">
-              <wp:posOffset>971550</wp:posOffset>
+              <wp:posOffset>885825</wp:posOffset>
             </wp:positionH>
             <wp:positionV relativeFrom="paragraph">
-              <wp:posOffset>240247</wp:posOffset>
+              <wp:posOffset>171450</wp:posOffset>
             </wp:positionV>
-            <wp:extent cx="5591175" cy="2733675"/>
+            <wp:extent cx="4529138" cy="2218008"/>
             <wp:effectExtent b="0" l="0" r="0" t="0"/>
             <wp:wrapSquare wrapText="bothSides" distB="114300" distT="114300" distL="114300" distR="114300"/>
-            <wp:docPr id="2" name="image1.png"/>
+            <wp:docPr id="2" name="image2.png"/>
             <a:graphic>
               <a:graphicData uri="http://schemas.openxmlformats.org/drawingml/2006/picture">
                 <pic:pic>
                   <pic:nvPicPr>
-                    <pic:cNvPr id="0" name="image1.png"/>
+                    <pic:cNvPr id="0" name="image2.png"/>
                     <pic:cNvPicPr preferRelativeResize="0"/>
                   </pic:nvPicPr>
                   <pic:blipFill>
@@ -5010,7 +6063,7 @@
                   <pic:spPr>
                     <a:xfrm>
                       <a:off x="0" y="0"/>
-                      <a:ext cx="5591175" cy="2733675"/>
+                      <a:ext cx="4529138" cy="2218008"/>
                     </a:xfrm>
                     <a:prstGeom prst="rect"/>
                     <a:ln/>
@@ -5039,6 +6092,182 @@
     </w:p>
     <w:p>
       <w:pPr>
+        <w:ind w:left="2160" w:firstLine="0"/>
+        <w:rPr>
+          <w:rFonts w:ascii="Times New Roman" w:cs="Times New Roman" w:eastAsia="Times New Roman" w:hAnsi="Times New Roman"/>
+          <w:b w:val="1"/>
+          <w:sz w:val="24"/>
+          <w:szCs w:val="24"/>
+        </w:rPr>
+      </w:pPr>
+      <w:r>
+        <w:rPr>
+          <w:rtl w:val="0"/>
+        </w:rPr>
+      </w:r>
+    </w:p>
+    <w:p>
+      <w:pPr>
+        <w:ind w:left="2160" w:firstLine="0"/>
+        <w:rPr>
+          <w:rFonts w:ascii="Times New Roman" w:cs="Times New Roman" w:eastAsia="Times New Roman" w:hAnsi="Times New Roman"/>
+          <w:b w:val="1"/>
+          <w:sz w:val="24"/>
+          <w:szCs w:val="24"/>
+        </w:rPr>
+      </w:pPr>
+      <w:r>
+        <w:rPr>
+          <w:rtl w:val="0"/>
+        </w:rPr>
+      </w:r>
+    </w:p>
+    <w:p>
+      <w:pPr>
+        <w:ind w:left="2160" w:firstLine="0"/>
+        <w:rPr>
+          <w:rFonts w:ascii="Times New Roman" w:cs="Times New Roman" w:eastAsia="Times New Roman" w:hAnsi="Times New Roman"/>
+          <w:b w:val="1"/>
+          <w:sz w:val="24"/>
+          <w:szCs w:val="24"/>
+        </w:rPr>
+      </w:pPr>
+      <w:r>
+        <w:rPr>
+          <w:rtl w:val="0"/>
+        </w:rPr>
+      </w:r>
+    </w:p>
+    <w:p>
+      <w:pPr>
+        <w:ind w:left="2160" w:firstLine="0"/>
+        <w:rPr>
+          <w:rFonts w:ascii="Times New Roman" w:cs="Times New Roman" w:eastAsia="Times New Roman" w:hAnsi="Times New Roman"/>
+          <w:b w:val="1"/>
+          <w:sz w:val="24"/>
+          <w:szCs w:val="24"/>
+        </w:rPr>
+      </w:pPr>
+      <w:r>
+        <w:rPr>
+          <w:rtl w:val="0"/>
+        </w:rPr>
+      </w:r>
+    </w:p>
+    <w:p>
+      <w:pPr>
+        <w:ind w:left="2160" w:firstLine="0"/>
+        <w:rPr>
+          <w:rFonts w:ascii="Times New Roman" w:cs="Times New Roman" w:eastAsia="Times New Roman" w:hAnsi="Times New Roman"/>
+          <w:b w:val="1"/>
+          <w:sz w:val="24"/>
+          <w:szCs w:val="24"/>
+        </w:rPr>
+      </w:pPr>
+      <w:r>
+        <w:rPr>
+          <w:rtl w:val="0"/>
+        </w:rPr>
+      </w:r>
+    </w:p>
+    <w:p>
+      <w:pPr>
+        <w:ind w:left="2160" w:firstLine="0"/>
+        <w:rPr>
+          <w:rFonts w:ascii="Times New Roman" w:cs="Times New Roman" w:eastAsia="Times New Roman" w:hAnsi="Times New Roman"/>
+          <w:b w:val="1"/>
+          <w:sz w:val="24"/>
+          <w:szCs w:val="24"/>
+        </w:rPr>
+      </w:pPr>
+      <w:r>
+        <w:rPr>
+          <w:rtl w:val="0"/>
+        </w:rPr>
+      </w:r>
+    </w:p>
+    <w:p>
+      <w:pPr>
+        <w:ind w:left="2160" w:firstLine="0"/>
+        <w:rPr>
+          <w:rFonts w:ascii="Times New Roman" w:cs="Times New Roman" w:eastAsia="Times New Roman" w:hAnsi="Times New Roman"/>
+          <w:b w:val="1"/>
+          <w:sz w:val="24"/>
+          <w:szCs w:val="24"/>
+        </w:rPr>
+      </w:pPr>
+      <w:r>
+        <w:rPr>
+          <w:rtl w:val="0"/>
+        </w:rPr>
+      </w:r>
+    </w:p>
+    <w:p>
+      <w:pPr>
+        <w:ind w:left="2160" w:firstLine="0"/>
+        <w:rPr>
+          <w:rFonts w:ascii="Times New Roman" w:cs="Times New Roman" w:eastAsia="Times New Roman" w:hAnsi="Times New Roman"/>
+          <w:b w:val="1"/>
+          <w:sz w:val="24"/>
+          <w:szCs w:val="24"/>
+        </w:rPr>
+      </w:pPr>
+      <w:r>
+        <w:rPr>
+          <w:rtl w:val="0"/>
+        </w:rPr>
+      </w:r>
+    </w:p>
+    <w:p>
+      <w:pPr>
+        <w:ind w:left="2160" w:firstLine="0"/>
+        <w:rPr>
+          <w:rFonts w:ascii="Times New Roman" w:cs="Times New Roman" w:eastAsia="Times New Roman" w:hAnsi="Times New Roman"/>
+          <w:b w:val="1"/>
+          <w:sz w:val="24"/>
+          <w:szCs w:val="24"/>
+        </w:rPr>
+      </w:pPr>
+      <w:r>
+        <w:rPr>
+          <w:rtl w:val="0"/>
+        </w:rPr>
+      </w:r>
+    </w:p>
+    <w:p>
+      <w:pPr>
+        <w:ind w:left="2160" w:firstLine="0"/>
+        <w:rPr>
+          <w:rFonts w:ascii="Times New Roman" w:cs="Times New Roman" w:eastAsia="Times New Roman" w:hAnsi="Times New Roman"/>
+          <w:b w:val="1"/>
+          <w:sz w:val="24"/>
+          <w:szCs w:val="24"/>
+        </w:rPr>
+      </w:pPr>
+      <w:r>
+        <w:rPr>
+          <w:rtl w:val="0"/>
+        </w:rPr>
+      </w:r>
+    </w:p>
+    <w:p>
+      <w:pPr>
+        <w:ind w:left="0" w:firstLine="0"/>
+        <w:rPr>
+          <w:rFonts w:ascii="Times New Roman" w:cs="Times New Roman" w:eastAsia="Times New Roman" w:hAnsi="Times New Roman"/>
+          <w:b w:val="1"/>
+          <w:sz w:val="24"/>
+          <w:szCs w:val="24"/>
+        </w:rPr>
+      </w:pPr>
+      <w:r>
+        <w:rPr>
+          <w:rtl w:val="0"/>
+        </w:rPr>
+      </w:r>
+    </w:p>
+    <w:p>
+      <w:pPr>
         <w:numPr>
           <w:ilvl w:val="2"/>
           <w:numId w:val="4"/>
@@ -5057,47 +6286,41 @@
           <w:szCs w:val="24"/>
           <w:rtl w:val="0"/>
         </w:rPr>
-        <w:t xml:space="preserve">Requisito 5: Agregar y ver métodos de pago.</w:t>
-      </w:r>
-    </w:p>
-    <w:p>
-      <w:pPr>
-        <w:rPr>
-          <w:rFonts w:ascii="Times New Roman" w:cs="Times New Roman" w:eastAsia="Times New Roman" w:hAnsi="Times New Roman"/>
-          <w:b w:val="1"/>
-          <w:sz w:val="24"/>
-          <w:szCs w:val="24"/>
-        </w:rPr>
-      </w:pPr>
-      <w:r>
-        <w:rPr>
-          <w:rtl w:val="0"/>
-        </w:rPr>
-      </w:r>
-      <w:r>
+        <w:t xml:space="preserve">Requisito 5: Carrito de compras.</w:t>
+      </w:r>
+    </w:p>
+    <w:p>
+      <w:pPr>
+        <w:ind w:left="1440" w:firstLine="0"/>
+        <w:rPr>
+          <w:rFonts w:ascii="Times New Roman" w:cs="Times New Roman" w:eastAsia="Times New Roman" w:hAnsi="Times New Roman"/>
+          <w:b w:val="1"/>
+          <w:sz w:val="24"/>
+          <w:szCs w:val="24"/>
+        </w:rPr>
+      </w:pPr>
+      <w:r>
+        <w:rPr>
+          <w:rFonts w:ascii="Times New Roman" w:cs="Times New Roman" w:eastAsia="Times New Roman" w:hAnsi="Times New Roman"/>
+          <w:i w:val="1"/>
+          <w:sz w:val="24"/>
+          <w:szCs w:val="24"/>
+        </w:rPr>
         <w:drawing>
-          <wp:anchor allowOverlap="1" behindDoc="0" distB="114300" distT="114300" distL="114300" distR="114300" hidden="0" layoutInCell="1" locked="0" relativeHeight="0" simplePos="0">
-            <wp:simplePos x="0" y="0"/>
-            <wp:positionH relativeFrom="column">
-              <wp:posOffset>1114425</wp:posOffset>
-            </wp:positionH>
-            <wp:positionV relativeFrom="paragraph">
-              <wp:posOffset>123825</wp:posOffset>
-            </wp:positionV>
-            <wp:extent cx="5391673" cy="2793512"/>
+          <wp:inline distB="114300" distT="114300" distL="114300" distR="114300">
+            <wp:extent cx="5162550" cy="2743200"/>
             <wp:effectExtent b="0" l="0" r="0" t="0"/>
-            <wp:wrapSquare wrapText="bothSides" distB="114300" distT="114300" distL="114300" distR="114300"/>
-            <wp:docPr id="1" name="image2.png"/>
+            <wp:docPr id="1" name="image1.png"/>
             <a:graphic>
               <a:graphicData uri="http://schemas.openxmlformats.org/drawingml/2006/picture">
                 <pic:pic>
                   <pic:nvPicPr>
-                    <pic:cNvPr id="0" name="image2.png"/>
+                    <pic:cNvPr id="0" name="image1.png"/>
                     <pic:cNvPicPr preferRelativeResize="0"/>
                   </pic:nvPicPr>
                   <pic:blipFill>
                     <a:blip r:embed="rId7"/>
-                    <a:srcRect b="0" l="7034" r="0" t="0"/>
+                    <a:srcRect b="4888" l="7641" r="2325" t="4823"/>
                     <a:stretch>
                       <a:fillRect/>
                     </a:stretch>
@@ -5105,7 +6328,7 @@
                   <pic:spPr>
                     <a:xfrm>
                       <a:off x="0" y="0"/>
-                      <a:ext cx="5391673" cy="2793512"/>
+                      <a:ext cx="5162550" cy="2743200"/>
                     </a:xfrm>
                     <a:prstGeom prst="rect"/>
                     <a:ln/>
@@ -5113,259 +6336,9 @@
                 </pic:pic>
               </a:graphicData>
             </a:graphic>
-          </wp:anchor>
+          </wp:inline>
         </w:drawing>
       </w:r>
-    </w:p>
-    <w:p>
-      <w:pPr>
-        <w:rPr>
-          <w:rFonts w:ascii="Times New Roman" w:cs="Times New Roman" w:eastAsia="Times New Roman" w:hAnsi="Times New Roman"/>
-          <w:b w:val="1"/>
-          <w:sz w:val="24"/>
-          <w:szCs w:val="24"/>
-        </w:rPr>
-      </w:pPr>
-      <w:r>
-        <w:rPr>
-          <w:rtl w:val="0"/>
-        </w:rPr>
-      </w:r>
-    </w:p>
-    <w:p>
-      <w:pPr>
-        <w:ind w:left="0" w:firstLine="0"/>
-        <w:rPr>
-          <w:rFonts w:ascii="Times New Roman" w:cs="Times New Roman" w:eastAsia="Times New Roman" w:hAnsi="Times New Roman"/>
-          <w:b w:val="1"/>
-          <w:sz w:val="24"/>
-          <w:szCs w:val="24"/>
-        </w:rPr>
-      </w:pPr>
-      <w:r>
-        <w:rPr>
-          <w:rtl w:val="0"/>
-        </w:rPr>
-      </w:r>
-    </w:p>
-    <w:p>
-      <w:pPr>
-        <w:ind w:left="0" w:firstLine="0"/>
-        <w:rPr>
-          <w:rFonts w:ascii="Times New Roman" w:cs="Times New Roman" w:eastAsia="Times New Roman" w:hAnsi="Times New Roman"/>
-          <w:b w:val="1"/>
-          <w:sz w:val="24"/>
-          <w:szCs w:val="24"/>
-        </w:rPr>
-      </w:pPr>
-      <w:r>
-        <w:rPr>
-          <w:rtl w:val="0"/>
-        </w:rPr>
-      </w:r>
-    </w:p>
-    <w:p>
-      <w:pPr>
-        <w:ind w:left="0" w:firstLine="0"/>
-        <w:rPr>
-          <w:rFonts w:ascii="Times New Roman" w:cs="Times New Roman" w:eastAsia="Times New Roman" w:hAnsi="Times New Roman"/>
-          <w:b w:val="1"/>
-          <w:sz w:val="24"/>
-          <w:szCs w:val="24"/>
-        </w:rPr>
-      </w:pPr>
-      <w:r>
-        <w:rPr>
-          <w:rtl w:val="0"/>
-        </w:rPr>
-      </w:r>
-    </w:p>
-    <w:p>
-      <w:pPr>
-        <w:ind w:left="0" w:firstLine="0"/>
-        <w:rPr>
-          <w:rFonts w:ascii="Times New Roman" w:cs="Times New Roman" w:eastAsia="Times New Roman" w:hAnsi="Times New Roman"/>
-          <w:b w:val="1"/>
-          <w:sz w:val="24"/>
-          <w:szCs w:val="24"/>
-        </w:rPr>
-      </w:pPr>
-      <w:r>
-        <w:rPr>
-          <w:rtl w:val="0"/>
-        </w:rPr>
-      </w:r>
-    </w:p>
-    <w:p>
-      <w:pPr>
-        <w:ind w:left="0" w:firstLine="0"/>
-        <w:rPr>
-          <w:rFonts w:ascii="Times New Roman" w:cs="Times New Roman" w:eastAsia="Times New Roman" w:hAnsi="Times New Roman"/>
-          <w:b w:val="1"/>
-          <w:sz w:val="24"/>
-          <w:szCs w:val="24"/>
-        </w:rPr>
-      </w:pPr>
-      <w:r>
-        <w:rPr>
-          <w:rtl w:val="0"/>
-        </w:rPr>
-      </w:r>
-    </w:p>
-    <w:p>
-      <w:pPr>
-        <w:ind w:left="0" w:firstLine="0"/>
-        <w:rPr>
-          <w:rFonts w:ascii="Times New Roman" w:cs="Times New Roman" w:eastAsia="Times New Roman" w:hAnsi="Times New Roman"/>
-          <w:b w:val="1"/>
-          <w:sz w:val="24"/>
-          <w:szCs w:val="24"/>
-        </w:rPr>
-      </w:pPr>
-      <w:r>
-        <w:rPr>
-          <w:rtl w:val="0"/>
-        </w:rPr>
-      </w:r>
-    </w:p>
-    <w:p>
-      <w:pPr>
-        <w:ind w:left="0" w:firstLine="0"/>
-        <w:rPr>
-          <w:rFonts w:ascii="Times New Roman" w:cs="Times New Roman" w:eastAsia="Times New Roman" w:hAnsi="Times New Roman"/>
-          <w:b w:val="1"/>
-          <w:sz w:val="24"/>
-          <w:szCs w:val="24"/>
-        </w:rPr>
-      </w:pPr>
-      <w:r>
-        <w:rPr>
-          <w:rtl w:val="0"/>
-        </w:rPr>
-      </w:r>
-    </w:p>
-    <w:p>
-      <w:pPr>
-        <w:ind w:left="0" w:firstLine="0"/>
-        <w:rPr>
-          <w:rFonts w:ascii="Times New Roman" w:cs="Times New Roman" w:eastAsia="Times New Roman" w:hAnsi="Times New Roman"/>
-          <w:b w:val="1"/>
-          <w:sz w:val="24"/>
-          <w:szCs w:val="24"/>
-        </w:rPr>
-      </w:pPr>
-      <w:r>
-        <w:rPr>
-          <w:rtl w:val="0"/>
-        </w:rPr>
-      </w:r>
-    </w:p>
-    <w:p>
-      <w:pPr>
-        <w:ind w:left="0" w:firstLine="0"/>
-        <w:rPr>
-          <w:rFonts w:ascii="Times New Roman" w:cs="Times New Roman" w:eastAsia="Times New Roman" w:hAnsi="Times New Roman"/>
-          <w:b w:val="1"/>
-          <w:sz w:val="24"/>
-          <w:szCs w:val="24"/>
-        </w:rPr>
-      </w:pPr>
-      <w:r>
-        <w:rPr>
-          <w:rtl w:val="0"/>
-        </w:rPr>
-      </w:r>
-    </w:p>
-    <w:p>
-      <w:pPr>
-        <w:ind w:left="0" w:firstLine="0"/>
-        <w:rPr>
-          <w:rFonts w:ascii="Times New Roman" w:cs="Times New Roman" w:eastAsia="Times New Roman" w:hAnsi="Times New Roman"/>
-          <w:b w:val="1"/>
-          <w:sz w:val="24"/>
-          <w:szCs w:val="24"/>
-        </w:rPr>
-      </w:pPr>
-      <w:r>
-        <w:rPr>
-          <w:rtl w:val="0"/>
-        </w:rPr>
-      </w:r>
-    </w:p>
-    <w:p>
-      <w:pPr>
-        <w:ind w:left="0" w:firstLine="0"/>
-        <w:rPr>
-          <w:rFonts w:ascii="Times New Roman" w:cs="Times New Roman" w:eastAsia="Times New Roman" w:hAnsi="Times New Roman"/>
-          <w:b w:val="1"/>
-          <w:sz w:val="24"/>
-          <w:szCs w:val="24"/>
-        </w:rPr>
-      </w:pPr>
-      <w:r>
-        <w:rPr>
-          <w:rtl w:val="0"/>
-        </w:rPr>
-      </w:r>
-    </w:p>
-    <w:p>
-      <w:pPr>
-        <w:ind w:left="0" w:firstLine="0"/>
-        <w:rPr>
-          <w:rFonts w:ascii="Times New Roman" w:cs="Times New Roman" w:eastAsia="Times New Roman" w:hAnsi="Times New Roman"/>
-          <w:b w:val="1"/>
-          <w:sz w:val="24"/>
-          <w:szCs w:val="24"/>
-        </w:rPr>
-      </w:pPr>
-      <w:r>
-        <w:rPr>
-          <w:rtl w:val="0"/>
-        </w:rPr>
-      </w:r>
-    </w:p>
-    <w:p>
-      <w:pPr>
-        <w:ind w:left="0" w:firstLine="0"/>
-        <w:rPr>
-          <w:rFonts w:ascii="Times New Roman" w:cs="Times New Roman" w:eastAsia="Times New Roman" w:hAnsi="Times New Roman"/>
-          <w:b w:val="1"/>
-          <w:sz w:val="24"/>
-          <w:szCs w:val="24"/>
-        </w:rPr>
-      </w:pPr>
-      <w:r>
-        <w:rPr>
-          <w:rtl w:val="0"/>
-        </w:rPr>
-      </w:r>
-    </w:p>
-    <w:p>
-      <w:pPr>
-        <w:ind w:left="0" w:firstLine="0"/>
-        <w:rPr>
-          <w:rFonts w:ascii="Times New Roman" w:cs="Times New Roman" w:eastAsia="Times New Roman" w:hAnsi="Times New Roman"/>
-          <w:b w:val="1"/>
-          <w:sz w:val="24"/>
-          <w:szCs w:val="24"/>
-        </w:rPr>
-      </w:pPr>
-      <w:r>
-        <w:rPr>
-          <w:rtl w:val="0"/>
-        </w:rPr>
-      </w:r>
-    </w:p>
-    <w:p>
-      <w:pPr>
-        <w:ind w:left="0" w:firstLine="0"/>
-        <w:rPr>
-          <w:rFonts w:ascii="Times New Roman" w:cs="Times New Roman" w:eastAsia="Times New Roman" w:hAnsi="Times New Roman"/>
-          <w:b w:val="1"/>
-          <w:sz w:val="24"/>
-          <w:szCs w:val="24"/>
-        </w:rPr>
-      </w:pPr>
       <w:r>
         <w:rPr>
           <w:rtl w:val="0"/>
@@ -5420,7 +6393,7 @@
     </w:p>
     <w:tbl>
       <w:tblPr>
-        <w:tblStyle w:val="Table1"/>
+        <w:tblStyle w:val="Table2"/>
         <w:tblW w:w="7589.0" w:type="dxa"/>
         <w:jc w:val="left"/>
         <w:tblInd w:w="1440.0" w:type="dxa"/>
@@ -5806,7 +6779,7 @@
                 <w:szCs w:val="24"/>
                 <w:rtl w:val="0"/>
               </w:rPr>
-              <w:t xml:space="preserve">Agregar método de pago</w:t>
+              <w:t xml:space="preserve">Carrito de compras</w:t>
             </w:r>
           </w:p>
         </w:tc>
@@ -5842,7 +6815,7 @@
                 <w:szCs w:val="24"/>
                 <w:rtl w:val="0"/>
               </w:rPr>
-              <w:t xml:space="preserve">El sistema debe permitir al usuario agregar y eliminar métodos de pago y almacenarlos correctamente</w:t>
+              <w:t xml:space="preserve">El sistema debe permitir al usuario agregar, modificar y eliminar el producto seleccionado o pagar directamente.</w:t>
             </w:r>
           </w:p>
         </w:tc>
@@ -5878,7 +6851,7 @@
                 <w:szCs w:val="24"/>
                 <w:rtl w:val="0"/>
               </w:rPr>
-              <w:t xml:space="preserve">Agregar y ver métodos de pago</w:t>
+              <w:t xml:space="preserve">Agregar, modificar y eliminar el carrito de compras.</w:t>
             </w:r>
           </w:p>
         </w:tc>
@@ -8700,6 +9673,19 @@
     </w:rPr>
   </w:style>
   <w:style w:type="table" w:styleId="Table1">
+    <w:basedOn w:val="TableNormal"/>
+    <w:tblPr>
+      <w:tblStyleRowBandSize w:val="1"/>
+      <w:tblStyleColBandSize w:val="1"/>
+      <w:tblCellMar>
+        <w:top w:w="100.0" w:type="dxa"/>
+        <w:left w:w="100.0" w:type="dxa"/>
+        <w:bottom w:w="100.0" w:type="dxa"/>
+        <w:right w:w="100.0" w:type="dxa"/>
+      </w:tblCellMar>
+    </w:tblPr>
+  </w:style>
+  <w:style w:type="table" w:styleId="Table2">
     <w:basedOn w:val="TableNormal"/>
     <w:tblPr>
       <w:tblStyleRowBandSize w:val="1"/>

</xml_diff>